<commit_message>
i bin müde oida, K1 ZEIT K1 ZEIT K1 ZEIT tuat ma leid i hab no immer k1 zeit es tut mir immer so leid i hab no immer ka zeit es tuat ma so leid K1 ZEIT K1 ZEIT K1 ZEIT K1 ZEIT tuat ma leid danke fürs abdrehn
</commit_message>
<xml_diff>
--- a/Dokumente/Pflichtenheft_JumpAndRunMaker_Rotter.docx
+++ b/Dokumente/Pflichtenheft_JumpAndRunMaker_Rotter.docx
@@ -973,9 +973,7 @@
         <w:tblW w:w="9571" w:type="dxa"/>
         <w:tblInd w:w="-70" w:type="dxa"/>
         <w:tblCellMar>
-          <w:top w:w="0" w:type="dxa"/>
           <w:left w:w="70" w:type="dxa"/>
-          <w:bottom w:w="0" w:type="dxa"/>
           <w:right w:w="10" w:type="dxa"/>
         </w:tblCellMar>
         <w:tblLook w:val="04A0" w:firstRow="1" w:lastRow="0" w:firstColumn="1" w:lastColumn="0" w:noHBand="0" w:noVBand="1"/>
@@ -3608,11 +3606,11 @@
         <w:ind w:left="-5"/>
       </w:pPr>
       <w:r>
-        <w:t xml:space="preserve">Aufgrund der Freundes- und Gruppenfunktion können Abstimmung sofort an die wichtigsten Personen im Leben eines Teenagers weitergeleitet werden. Dadurch kann beispielsweise über angesagte Mode, Frisuren, Spiele, Speisen und vieles mehr abgestimmt werden. Das </w:t>
+        <w:t xml:space="preserve">Aufgrund der Freundes- und Gruppenfunktion können Abstimmung sofort an die wichtigsten Personen im Leben eines Teenagers weitergeleitet werden. Dadurch kann beispielsweise </w:t>
       </w:r>
       <w:r>
         <w:lastRenderedPageBreak/>
-        <w:t xml:space="preserve">würde sogar Rechnungen von Mobilfunkanbietern reduzieren, da man keine endloslangen Diskussionen mehr führen braucht, die oftmals keine eindeutigen Entschlüsse haben. </w:t>
+        <w:t xml:space="preserve">über angesagte Mode, Frisuren, Spiele, Speisen und vieles mehr abgestimmt werden. Das würde sogar Rechnungen von Mobilfunkanbietern reduzieren, da man keine endloslangen Diskussionen mehr führen braucht, die oftmals keine eindeutigen Entschlüsse haben. </w:t>
       </w:r>
     </w:p>
     <w:p>
@@ -3842,8 +3840,6 @@
         <w:tblInd w:w="-106" w:type="dxa"/>
         <w:tblCellMar>
           <w:top w:w="5" w:type="dxa"/>
-          <w:left w:w="0" w:type="dxa"/>
-          <w:bottom w:w="0" w:type="dxa"/>
           <w:right w:w="77" w:type="dxa"/>
         </w:tblCellMar>
         <w:tblLook w:val="04A0" w:firstRow="1" w:lastRow="0" w:firstColumn="1" w:lastColumn="0" w:noHBand="0" w:noVBand="1"/>
@@ -5063,8 +5059,6 @@
         <w:tblInd w:w="-106" w:type="dxa"/>
         <w:tblCellMar>
           <w:top w:w="4" w:type="dxa"/>
-          <w:left w:w="0" w:type="dxa"/>
-          <w:bottom w:w="0" w:type="dxa"/>
           <w:right w:w="67" w:type="dxa"/>
         </w:tblCellMar>
         <w:tblLook w:val="04A0" w:firstRow="1" w:lastRow="0" w:firstColumn="1" w:lastColumn="0" w:noHBand="0" w:noVBand="1"/>
@@ -6238,8 +6232,6 @@
         <w:tblInd w:w="-106" w:type="dxa"/>
         <w:tblCellMar>
           <w:top w:w="5" w:type="dxa"/>
-          <w:left w:w="0" w:type="dxa"/>
-          <w:bottom w:w="0" w:type="dxa"/>
           <w:right w:w="67" w:type="dxa"/>
         </w:tblCellMar>
         <w:tblLook w:val="04A0" w:firstRow="1" w:lastRow="0" w:firstColumn="1" w:lastColumn="0" w:noHBand="0" w:noVBand="1"/>
@@ -7331,8 +7323,6 @@
         <w:tblInd w:w="-106" w:type="dxa"/>
         <w:tblCellMar>
           <w:top w:w="5" w:type="dxa"/>
-          <w:left w:w="0" w:type="dxa"/>
-          <w:bottom w:w="0" w:type="dxa"/>
           <w:right w:w="67" w:type="dxa"/>
         </w:tblCellMar>
         <w:tblLook w:val="04A0" w:firstRow="1" w:lastRow="0" w:firstColumn="1" w:lastColumn="0" w:noHBand="0" w:noVBand="1"/>
@@ -8521,7 +8511,6 @@
         <w:jc w:val="left"/>
       </w:pPr>
       <w:r>
-        <w:lastRenderedPageBreak/>
         <w:t xml:space="preserve"> </w:t>
       </w:r>
     </w:p>
@@ -8550,8 +8539,6 @@
         <w:tblInd w:w="-106" w:type="dxa"/>
         <w:tblCellMar>
           <w:top w:w="3" w:type="dxa"/>
-          <w:left w:w="0" w:type="dxa"/>
-          <w:bottom w:w="0" w:type="dxa"/>
           <w:right w:w="115" w:type="dxa"/>
         </w:tblCellMar>
         <w:tblLook w:val="04A0" w:firstRow="1" w:lastRow="0" w:firstColumn="1" w:lastColumn="0" w:noHBand="0" w:noVBand="1"/>
@@ -10069,8 +10056,6 @@
         <w:tblInd w:w="-106" w:type="dxa"/>
         <w:tblCellMar>
           <w:top w:w="5" w:type="dxa"/>
-          <w:left w:w="0" w:type="dxa"/>
-          <w:bottom w:w="0" w:type="dxa"/>
           <w:right w:w="67" w:type="dxa"/>
         </w:tblCellMar>
         <w:tblLook w:val="04A0" w:firstRow="1" w:lastRow="0" w:firstColumn="1" w:lastColumn="0" w:noHBand="0" w:noVBand="1"/>
@@ -10106,6 +10091,7 @@
               <w:rPr>
                 <w:sz w:val="22"/>
               </w:rPr>
+              <w:lastRenderedPageBreak/>
               <w:t xml:space="preserve">Systemanwendungsfall </w:t>
             </w:r>
           </w:p>
@@ -11261,8 +11247,6 @@
         <w:tblInd w:w="-106" w:type="dxa"/>
         <w:tblCellMar>
           <w:top w:w="5" w:type="dxa"/>
-          <w:left w:w="0" w:type="dxa"/>
-          <w:bottom w:w="0" w:type="dxa"/>
           <w:right w:w="67" w:type="dxa"/>
         </w:tblCellMar>
         <w:tblLook w:val="04A0" w:firstRow="1" w:lastRow="0" w:firstColumn="1" w:lastColumn="0" w:noHBand="0" w:noVBand="1"/>
@@ -11792,6 +11776,7 @@
                 <w:b/>
                 <w:sz w:val="20"/>
               </w:rPr>
+              <w:lastRenderedPageBreak/>
               <w:t xml:space="preserve">Informationen </w:t>
             </w:r>
           </w:p>
@@ -12436,8 +12421,6 @@
         <w:tblInd w:w="-106" w:type="dxa"/>
         <w:tblCellMar>
           <w:top w:w="5" w:type="dxa"/>
-          <w:left w:w="0" w:type="dxa"/>
-          <w:bottom w:w="0" w:type="dxa"/>
           <w:right w:w="67" w:type="dxa"/>
         </w:tblCellMar>
         <w:tblLook w:val="04A0" w:firstRow="1" w:lastRow="0" w:firstColumn="1" w:lastColumn="0" w:noHBand="0" w:noVBand="1"/>
@@ -13631,8 +13614,6 @@
         <w:tblInd w:w="-106" w:type="dxa"/>
         <w:tblCellMar>
           <w:top w:w="5" w:type="dxa"/>
-          <w:left w:w="0" w:type="dxa"/>
-          <w:bottom w:w="0" w:type="dxa"/>
           <w:right w:w="67" w:type="dxa"/>
         </w:tblCellMar>
         <w:tblLook w:val="04A0" w:firstRow="1" w:lastRow="0" w:firstColumn="1" w:lastColumn="0" w:noHBand="0" w:noVBand="1"/>
@@ -14822,8 +14803,6 @@
         <w:tblInd w:w="-106" w:type="dxa"/>
         <w:tblCellMar>
           <w:top w:w="4" w:type="dxa"/>
-          <w:left w:w="0" w:type="dxa"/>
-          <w:bottom w:w="0" w:type="dxa"/>
           <w:right w:w="67" w:type="dxa"/>
         </w:tblCellMar>
         <w:tblLook w:val="04A0" w:firstRow="1" w:lastRow="0" w:firstColumn="1" w:lastColumn="0" w:noHBand="0" w:noVBand="1"/>
@@ -16027,8 +16006,6 @@
         <w:tblInd w:w="-106" w:type="dxa"/>
         <w:tblCellMar>
           <w:top w:w="5" w:type="dxa"/>
-          <w:left w:w="0" w:type="dxa"/>
-          <w:bottom w:w="0" w:type="dxa"/>
           <w:right w:w="67" w:type="dxa"/>
         </w:tblCellMar>
         <w:tblLook w:val="04A0" w:firstRow="1" w:lastRow="0" w:firstColumn="1" w:lastColumn="0" w:noHBand="0" w:noVBand="1"/>
@@ -17202,8 +17179,6 @@
         <w:tblInd w:w="-106" w:type="dxa"/>
         <w:tblCellMar>
           <w:top w:w="4" w:type="dxa"/>
-          <w:left w:w="0" w:type="dxa"/>
-          <w:bottom w:w="0" w:type="dxa"/>
           <w:right w:w="67" w:type="dxa"/>
         </w:tblCellMar>
         <w:tblLook w:val="04A0" w:firstRow="1" w:lastRow="0" w:firstColumn="1" w:lastColumn="0" w:noHBand="0" w:noVBand="1"/>
@@ -18359,8 +18334,6 @@
         <w:tblInd w:w="-106" w:type="dxa"/>
         <w:tblCellMar>
           <w:top w:w="5" w:type="dxa"/>
-          <w:left w:w="0" w:type="dxa"/>
-          <w:bottom w:w="0" w:type="dxa"/>
           <w:right w:w="67" w:type="dxa"/>
         </w:tblCellMar>
         <w:tblLook w:val="04A0" w:firstRow="1" w:lastRow="0" w:firstColumn="1" w:lastColumn="0" w:noHBand="0" w:noVBand="1"/>
@@ -19528,8 +19501,6 @@
         <w:tblInd w:w="-106" w:type="dxa"/>
         <w:tblCellMar>
           <w:top w:w="4" w:type="dxa"/>
-          <w:left w:w="0" w:type="dxa"/>
-          <w:bottom w:w="0" w:type="dxa"/>
           <w:right w:w="67" w:type="dxa"/>
         </w:tblCellMar>
         <w:tblLook w:val="04A0" w:firstRow="1" w:lastRow="0" w:firstColumn="1" w:lastColumn="0" w:noHBand="0" w:noVBand="1"/>
@@ -20669,8 +20640,6 @@
         <w:tblInd w:w="-106" w:type="dxa"/>
         <w:tblCellMar>
           <w:top w:w="5" w:type="dxa"/>
-          <w:left w:w="0" w:type="dxa"/>
-          <w:bottom w:w="0" w:type="dxa"/>
           <w:right w:w="67" w:type="dxa"/>
         </w:tblCellMar>
         <w:tblLook w:val="04A0" w:firstRow="1" w:lastRow="0" w:firstColumn="1" w:lastColumn="0" w:noHBand="0" w:noVBand="1"/>
@@ -21797,8 +21766,6 @@
         <w:tblInd w:w="-106" w:type="dxa"/>
         <w:tblCellMar>
           <w:top w:w="5" w:type="dxa"/>
-          <w:left w:w="0" w:type="dxa"/>
-          <w:bottom w:w="0" w:type="dxa"/>
           <w:right w:w="67" w:type="dxa"/>
         </w:tblCellMar>
         <w:tblLook w:val="04A0" w:firstRow="1" w:lastRow="0" w:firstColumn="1" w:lastColumn="0" w:noHBand="0" w:noVBand="1"/>
@@ -22895,8 +22862,6 @@
         <w:tblInd w:w="-106" w:type="dxa"/>
         <w:tblCellMar>
           <w:top w:w="5" w:type="dxa"/>
-          <w:left w:w="0" w:type="dxa"/>
-          <w:bottom w:w="0" w:type="dxa"/>
           <w:right w:w="115" w:type="dxa"/>
         </w:tblCellMar>
         <w:tblLook w:val="04A0" w:firstRow="1" w:lastRow="0" w:firstColumn="1" w:lastColumn="0" w:noHBand="0" w:noVBand="1"/>
@@ -24059,6 +24024,7 @@
         <w:jc w:val="left"/>
       </w:pPr>
       <w:r>
+        <w:lastRenderedPageBreak/>
         <w:t xml:space="preserve"> </w:t>
       </w:r>
     </w:p>
@@ -24068,7 +24034,6 @@
         <w:ind w:left="-5"/>
       </w:pPr>
       <w:r>
-        <w:lastRenderedPageBreak/>
         <w:t xml:space="preserve">4.5.2 Statistik löschen (/F42/) </w:t>
       </w:r>
     </w:p>
@@ -24094,8 +24059,6 @@
         <w:tblInd w:w="-106" w:type="dxa"/>
         <w:tblCellMar>
           <w:top w:w="5" w:type="dxa"/>
-          <w:left w:w="0" w:type="dxa"/>
-          <w:bottom w:w="0" w:type="dxa"/>
           <w:right w:w="67" w:type="dxa"/>
         </w:tblCellMar>
         <w:tblLook w:val="04A0" w:firstRow="1" w:lastRow="0" w:firstColumn="1" w:lastColumn="0" w:noHBand="0" w:noVBand="1"/>
@@ -25254,8 +25217,6 @@
         <w:tblInd w:w="-106" w:type="dxa"/>
         <w:tblCellMar>
           <w:top w:w="5" w:type="dxa"/>
-          <w:left w:w="0" w:type="dxa"/>
-          <w:bottom w:w="0" w:type="dxa"/>
           <w:right w:w="115" w:type="dxa"/>
         </w:tblCellMar>
         <w:tblLook w:val="04A0" w:firstRow="1" w:lastRow="0" w:firstColumn="1" w:lastColumn="0" w:noHBand="0" w:noVBand="1"/>
@@ -26451,8 +26412,6 @@
         <w:tblInd w:w="-106" w:type="dxa"/>
         <w:tblCellMar>
           <w:top w:w="3" w:type="dxa"/>
-          <w:left w:w="0" w:type="dxa"/>
-          <w:bottom w:w="0" w:type="dxa"/>
           <w:right w:w="82" w:type="dxa"/>
         </w:tblCellMar>
         <w:tblLook w:val="04A0" w:firstRow="1" w:lastRow="0" w:firstColumn="1" w:lastColumn="0" w:noHBand="0" w:noVBand="1"/>
@@ -27992,8 +27951,6 @@
         <w:tblInd w:w="-106" w:type="dxa"/>
         <w:tblCellMar>
           <w:top w:w="4" w:type="dxa"/>
-          <w:left w:w="0" w:type="dxa"/>
-          <w:bottom w:w="0" w:type="dxa"/>
           <w:right w:w="67" w:type="dxa"/>
         </w:tblCellMar>
         <w:tblLook w:val="04A0" w:firstRow="1" w:lastRow="0" w:firstColumn="1" w:lastColumn="0" w:noHBand="0" w:noVBand="1"/>
@@ -29707,13 +29664,7 @@
         <w:ind w:left="-5"/>
       </w:pPr>
       <w:r>
-        <w:t>6.4 /L04</w:t>
-      </w:r>
-      <w:r>
-        <w:t xml:space="preserve">0/ </w:t>
-      </w:r>
-      <w:r>
-        <w:t>Welt reagiert auf Charakter</w:t>
+        <w:t>6.4 /L040/ Welt reagiert auf Charakter</w:t>
       </w:r>
     </w:p>
     <w:p>
@@ -29734,13 +29685,7 @@
         <w:ind w:left="-5"/>
       </w:pPr>
       <w:r>
-        <w:t>6.5 /L05</w:t>
-      </w:r>
-      <w:r>
-        <w:t xml:space="preserve">0/ </w:t>
-      </w:r>
-      <w:r>
-        <w:t>Spielewelt speichern</w:t>
+        <w:t>6.5 /L050/ Spielewelt speichern</w:t>
       </w:r>
     </w:p>
     <w:p>
@@ -29767,13 +29712,7 @@
         <w:ind w:left="-5"/>
       </w:pPr>
       <w:r>
-        <w:t>6.6 /L06</w:t>
-      </w:r>
-      <w:r>
-        <w:t xml:space="preserve">0/ </w:t>
-      </w:r>
-      <w:r>
-        <w:t>Spielewelt laden</w:t>
+        <w:t>6.6 /L060/ Spielewelt laden</w:t>
       </w:r>
     </w:p>
     <w:p>
@@ -29789,13 +29728,7 @@
       </w:pPr>
       <w:r>
         <w:lastRenderedPageBreak/>
-        <w:t>6.7 /L07</w:t>
-      </w:r>
-      <w:r>
-        <w:t xml:space="preserve">0/ </w:t>
-      </w:r>
-      <w:r>
-        <w:t>Spielewelt ändern</w:t>
+        <w:t>6.7 /L070/ Spielewelt ändern</w:t>
       </w:r>
     </w:p>
     <w:p>
@@ -29810,13 +29743,7 @@
         <w:ind w:left="-5"/>
       </w:pPr>
       <w:r>
-        <w:t>6.8 /L08</w:t>
-      </w:r>
-      <w:r>
-        <w:t xml:space="preserve">0/ </w:t>
-      </w:r>
-      <w:r>
-        <w:t>Design laden</w:t>
+        <w:t>6.8 /L080/ Design laden</w:t>
       </w:r>
     </w:p>
     <w:p>
@@ -29831,13 +29758,7 @@
         <w:ind w:left="-5"/>
       </w:pPr>
       <w:r>
-        <w:t>6.9 /L09</w:t>
-      </w:r>
-      <w:r>
-        <w:t xml:space="preserve">0/ </w:t>
-      </w:r>
-      <w:r>
-        <w:t>Soundtrack laden</w:t>
+        <w:t>6.9 /L090/ Soundtrack laden</w:t>
       </w:r>
     </w:p>
     <w:p>
@@ -29852,13 +29773,7 @@
         <w:ind w:left="-5"/>
       </w:pPr>
       <w:r>
-        <w:t>6.10 /L10</w:t>
-      </w:r>
-      <w:r>
-        <w:t xml:space="preserve">0/ </w:t>
-      </w:r>
-      <w:r>
-        <w:t>Hintergrundmusik läuft</w:t>
+        <w:t>6.10 /L100/ Hintergrundmusik läuft</w:t>
       </w:r>
     </w:p>
     <w:p>
@@ -29893,24 +29808,12 @@
         <w:ind w:left="-5"/>
       </w:pPr>
       <w:r>
-        <w:t>6.1</w:t>
-      </w:r>
-      <w:r>
-        <w:t>2 /L120/ Soundeffektl</w:t>
-      </w:r>
-      <w:r>
-        <w:t>autstärke anpassen</w:t>
+        <w:t>6.12 /L120/ Soundeffektlautstärke anpassen</w:t>
       </w:r>
     </w:p>
     <w:p>
       <w:r>
-        <w:t>Der Spieler hat die Möglichkeit die L</w:t>
-      </w:r>
-      <w:r>
-        <w:t>autstärke der Soundeffekte</w:t>
-      </w:r>
-      <w:r>
-        <w:t xml:space="preserve"> in den Einstellungen anzupassen. Dieser Vorgang soll höchstens 5 Sekunden in Anspruch nehmen.</w:t>
+        <w:t>Der Spieler hat die Möglichkeit die Lautstärke der Soundeffekte in den Einstellungen anzupassen. Dieser Vorgang soll höchstens 5 Sekunden in Anspruch nehmen.</w:t>
       </w:r>
     </w:p>
     <w:p/>
@@ -29920,21 +29823,12 @@
         <w:ind w:left="-5"/>
       </w:pPr>
       <w:r>
-        <w:t>6.1</w:t>
-      </w:r>
-      <w:r>
-        <w:t>3 /L130/ Sprache einstellen</w:t>
+        <w:t>6.13 /L130/ Sprache einstellen</w:t>
       </w:r>
     </w:p>
     <w:p>
       <w:r>
-        <w:t xml:space="preserve">Der Spieler hat die Möglichkeit die </w:t>
-      </w:r>
-      <w:r>
-        <w:t xml:space="preserve">von ihm bevorzugte Sprache </w:t>
-      </w:r>
-      <w:r>
-        <w:t>in den Einstellungen anzupassen. Dieser Vorgang soll höchstens 5 Sekunden in Anspruch nehmen.</w:t>
+        <w:t>Der Spieler hat die Möglichkeit die von ihm bevorzugte Sprache in den Einstellungen anzupassen. Dieser Vorgang soll höchstens 5 Sekunden in Anspruch nehmen.</w:t>
       </w:r>
     </w:p>
     <w:p/>
@@ -29944,42 +29838,12 @@
         <w:ind w:left="-5"/>
       </w:pPr>
       <w:r>
-        <w:t>6.1</w:t>
-      </w:r>
-      <w:r>
-        <w:t>4 /L14</w:t>
-      </w:r>
-      <w:r>
-        <w:t xml:space="preserve">0/ </w:t>
-      </w:r>
-      <w:r>
-        <w:t xml:space="preserve">Auflösung </w:t>
-      </w:r>
-      <w:r>
-        <w:t>anpassen</w:t>
+        <w:t>6.14 /L140/ Auflösung anpassen</w:t>
       </w:r>
     </w:p>
     <w:p>
       <w:r>
-        <w:t>Der S</w:t>
-      </w:r>
-      <w:r>
-        <w:t>pieler hat die Möglichkeit die Auflösung des Spiels</w:t>
-      </w:r>
-      <w:r>
-        <w:t xml:space="preserve"> in den Einstellungen anzupassen</w:t>
-      </w:r>
-      <w:r>
-        <w:t xml:space="preserve"> um die Performance/Qualität des Spiels zu ändern</w:t>
-      </w:r>
-      <w:r>
-        <w:t>. Dieser Vorgan</w:t>
-      </w:r>
-      <w:r>
-        <w:t>g soll höchstens 10</w:t>
-      </w:r>
-      <w:r>
-        <w:t xml:space="preserve"> Sekunden in Anspruch nehmen.</w:t>
+        <w:t>Der Spieler hat die Möglichkeit die Auflösung des Spiels in den Einstellungen anzupassen um die Performance/Qualität des Spiels zu ändern. Dieser Vorgang soll höchstens 10 Sekunden in Anspruch nehmen.</w:t>
       </w:r>
     </w:p>
     <w:p/>
@@ -29990,21 +29854,12 @@
       </w:pPr>
       <w:r>
         <w:lastRenderedPageBreak/>
-        <w:t>6.1</w:t>
-      </w:r>
-      <w:r>
-        <w:t>5 /L150/ Tutorial spielen</w:t>
+        <w:t>6.15 /L150/ Tutorial spielen</w:t>
       </w:r>
     </w:p>
     <w:p>
       <w:r>
-        <w:t>Der Spieler hat die Möglichkeit</w:t>
-      </w:r>
-      <w:r>
-        <w:t xml:space="preserve"> das Tutorial für das Spiel zu spielen</w:t>
-      </w:r>
-      <w:r>
-        <w:t>.</w:t>
+        <w:t>Der Spieler hat die Möglichkeit das Tutorial für das Spiel zu spielen.</w:t>
       </w:r>
       <w:r>
         <w:t xml:space="preserve"> Dieses erklärt grundlegende Funktionen.</w:t>
@@ -30026,18 +29881,12 @@
         <w:ind w:left="-5"/>
       </w:pPr>
       <w:r>
-        <w:t>6.1</w:t>
-      </w:r>
-      <w:r>
-        <w:t>6 /L160/ Charakterstatus einsehen</w:t>
+        <w:t>6.16 /L160/ Charakterstatus einsehen</w:t>
       </w:r>
     </w:p>
     <w:p>
       <w:r>
-        <w:t xml:space="preserve">Der Spieler hat die Möglichkeit </w:t>
-      </w:r>
-      <w:r>
-        <w:t>die derzeitigen Leben seines Charakters zu sehen. Dieser Vorgang soll höchstens 3 Sekunden in Anspruch nehmen.</w:t>
+        <w:t>Der Spieler hat die Möglichkeit die derzeitigen Leben seines Charakters zu sehen. Dieser Vorgang soll höchstens 3 Sekunden in Anspruch nehmen.</w:t>
       </w:r>
     </w:p>
     <w:p/>
@@ -30047,27 +29896,12 @@
         <w:ind w:left="-5"/>
       </w:pPr>
       <w:r>
-        <w:t>6.1</w:t>
-      </w:r>
-      <w:r>
-        <w:t>7 /L170/ Power-ups einsammeln</w:t>
+        <w:t>6.17 /L170/ Power-ups einsammeln</w:t>
       </w:r>
     </w:p>
     <w:p>
       <w:r>
-        <w:t>Der S</w:t>
-      </w:r>
-      <w:r>
-        <w:t>pieler kann während des Spiels verschiedene Power-ups einsammeln und somit seine Eigenschaften aufbessern (Größe/Anzahl der Leben/Sprunghöhe)</w:t>
-      </w:r>
-      <w:r>
-        <w:t>. Dieser Vorgan</w:t>
-      </w:r>
-      <w:r>
-        <w:t>g soll nur die Latenzzeit des Rechners dauern</w:t>
-      </w:r>
-      <w:r>
-        <w:t>.</w:t>
+        <w:t>Der Spieler kann während des Spiels verschiedene Power-ups einsammeln und somit seine Eigenschaften aufbessern (Größe/Anzahl der Leben/Sprunghöhe). Dieser Vorgang soll nur die Latenzzeit des Rechners dauern.</w:t>
       </w:r>
     </w:p>
     <w:p>
@@ -30207,24 +30041,37 @@
       <w:r>
         <w:t xml:space="preserve">7.1.2 </w:t>
       </w:r>
-      <w:bookmarkStart w:id="0" w:name="_GoBack"/>
-      <w:bookmarkEnd w:id="0"/>
+      <w:r>
+        <w:t>Spielen</w:t>
+      </w:r>
     </w:p>
     <w:p>
       <w:pPr>
         <w:ind w:left="-5"/>
       </w:pPr>
       <w:r>
-        <w:t xml:space="preserve">In dieser Ansicht wird der Benutzer über Neuigkeiten, in Form von kurzen Nachrichten, informiert. Falls eine Abstimmung, die er erstellt oder an welcher er teilgenommen hat, endet, wird diese Information im Benachrichtigungsfenster angezeigt. Gruppen- und Freundeseinladungen werden hier ebenso dargestellt, genau wie Neuigkeiten in Gruppen (neue Mitglieder, innerhalb der Gruppe erstellte Abstimmungen, etc.). </w:t>
-      </w:r>
-    </w:p>
-    <w:p>
-      <w:pPr>
-        <w:spacing w:after="13"/>
-        <w:ind w:left="-5"/>
-      </w:pPr>
-      <w:r>
-        <w:t xml:space="preserve">Wenn der Benutzer auf einer dieser Benachrichtigungen drückt, wird er zur entsprechenden Ansicht weitergeleitet. </w:t>
+        <w:t xml:space="preserve">In dieser Ansicht wird der Benutzer </w:t>
+      </w:r>
+      <w:r>
+        <w:t>zum Spiel selbst weit</w:t>
+      </w:r>
+      <w:r>
+        <w:t xml:space="preserve">ergeleitet. Zuerst wählt er  den </w:t>
+      </w:r>
+      <w:r>
+        <w:t>gewünschte</w:t>
+      </w:r>
+      <w:r>
+        <w:t>n</w:t>
+      </w:r>
+      <w:r>
+        <w:t xml:space="preserve"> Level aus und anschließend startet er </w:t>
+      </w:r>
+      <w:r>
+        <w:t>mi</w:t>
+      </w:r>
+      <w:r>
+        <w:t>t seinem Charakter in diesem.</w:t>
       </w:r>
     </w:p>
     <w:p>
@@ -30290,6 +30137,48 @@
     </w:p>
     <w:p>
       <w:pPr>
+        <w:spacing w:after="62" w:line="259" w:lineRule="auto"/>
+        <w:ind w:left="0" w:firstLine="0"/>
+        <w:jc w:val="left"/>
+      </w:pPr>
+    </w:p>
+    <w:p>
+      <w:pPr>
+        <w:spacing w:after="62" w:line="259" w:lineRule="auto"/>
+        <w:ind w:left="0" w:firstLine="0"/>
+        <w:jc w:val="left"/>
+      </w:pPr>
+    </w:p>
+    <w:p>
+      <w:pPr>
+        <w:spacing w:after="62" w:line="259" w:lineRule="auto"/>
+        <w:ind w:left="0" w:firstLine="0"/>
+        <w:jc w:val="left"/>
+      </w:pPr>
+    </w:p>
+    <w:p>
+      <w:pPr>
+        <w:spacing w:after="62" w:line="259" w:lineRule="auto"/>
+        <w:ind w:left="0" w:firstLine="0"/>
+        <w:jc w:val="left"/>
+      </w:pPr>
+    </w:p>
+    <w:p>
+      <w:pPr>
+        <w:spacing w:after="62" w:line="259" w:lineRule="auto"/>
+        <w:ind w:left="0" w:firstLine="0"/>
+        <w:jc w:val="left"/>
+      </w:pPr>
+    </w:p>
+    <w:p>
+      <w:pPr>
+        <w:spacing w:after="62" w:line="259" w:lineRule="auto"/>
+        <w:ind w:left="0" w:firstLine="0"/>
+        <w:jc w:val="left"/>
+      </w:pPr>
+    </w:p>
+    <w:p>
+      <w:pPr>
         <w:spacing w:after="0" w:line="259" w:lineRule="auto"/>
         <w:ind w:left="0" w:firstLine="0"/>
         <w:jc w:val="left"/>
@@ -30304,7 +30193,8 @@
         <w:ind w:left="-5"/>
       </w:pPr>
       <w:r>
-        <w:t xml:space="preserve">7.1.3 Freundesfenster </w:t>
+        <w:lastRenderedPageBreak/>
+        <w:t>7.1.3 Einstellungen</w:t>
       </w:r>
     </w:p>
     <w:p>
@@ -30313,11 +30203,7 @@
         <w:ind w:left="-5"/>
       </w:pPr>
       <w:r>
-        <w:t xml:space="preserve">Hier kann der Benutzer seine Freunde verwalten. Wenn man einen Freund hinzufügen möchte, muss man diesen Benutzer mithilfe seines Benutzernamens suchen und ihm eine </w:t>
-      </w:r>
-      <w:r>
-        <w:lastRenderedPageBreak/>
-        <w:t xml:space="preserve">Anfrage schicken. Solche Anfragen werden auch in dieser Ansicht angezeigt, diese können entweder angenommen oder abgelehnt werden. Freunde können auch aus der Freundesliste entfernt werden. Falls man aus der Liste eines anderen Benutzers entfernt wurde, wird dieses Ereignis auch im Freundesfenster angezeigt. </w:t>
+        <w:t>Hier kann der Benutzer die Einstellungen des Spiels verwalten. Dazu Gehören Musik, Lautstärke, Sprache und Auflösung.</w:t>
       </w:r>
     </w:p>
     <w:p>
@@ -30377,7 +30263,7 @@
         <w:ind w:left="-5"/>
       </w:pPr>
       <w:r>
-        <w:t xml:space="preserve">7.1.4 Gruppenfenster </w:t>
+        <w:t>7.1.4 Eigene Objekte</w:t>
       </w:r>
     </w:p>
     <w:p>
@@ -30385,7 +30271,15 @@
         <w:ind w:left="-5"/>
       </w:pPr>
       <w:r>
-        <w:t xml:space="preserve">Das Gruppen- ähnelt dem Freundesfenster. Einladungen oder Ausschlüsse aus Gruppen werden hier angezeigt, man kann auch selbst aus einer Gruppe aussteigen. Jeder Benutzer hat die Möglichkeit eine eigene zu erstellen. Als Gruppenbesitzer kann dieser Personen in diese Gruppe einladen. Dabei hat er die Möglichkeit entweder aus seiner Freundesliste oder über den Benutzernamen die Mitglieder auszuwählen. Weiteres kann der Gruppenleiter jederzeit Gruppenmitglieder auszuschließen. </w:t>
+        <w:t>In diesem Menü kann der User seine eigenen Designs für Level oder Charaktere ändern.</w:t>
+      </w:r>
+    </w:p>
+    <w:p>
+      <w:pPr>
+        <w:ind w:left="-5"/>
+      </w:pPr>
+      <w:r>
+        <w:t>Unter anderem kann er Designs in das Spiel integrieren und auch bearbeiten sowie löschen.</w:t>
       </w:r>
     </w:p>
     <w:p>
@@ -30418,7 +30312,6 @@
         <w:rPr>
           <w:noProof/>
         </w:rPr>
-        <w:lastRenderedPageBreak/>
         <w:drawing>
           <wp:inline distT="0" distB="0" distL="0" distR="0">
             <wp:extent cx="4676140" cy="3465830"/>
@@ -30463,7 +30356,8 @@
         <w:ind w:left="-5"/>
       </w:pPr>
       <w:r>
-        <w:t xml:space="preserve">7.1.5 Abstimmungsfenster </w:t>
+        <w:lastRenderedPageBreak/>
+        <w:t>7.1.5 Verlassen</w:t>
       </w:r>
     </w:p>
     <w:p>
@@ -30471,23 +30365,15 @@
         <w:ind w:left="-5"/>
       </w:pPr>
       <w:r>
-        <w:t xml:space="preserve">Dieses Fenster kann in 3 Teile unterteilt werden. Personen können Abstimmen eröffnen, an solchen teilnehmen oder sich das Ergebnis einer abgelaufenen Abstimmung ansehen. Bei der Eröffnung wird eine Gruppe und/oder einige Freunde ausgewählt, welche an dieser teilnehmen kann/können. Diese Personen erhalten dann eine Nachricht, dass es für sie eine neue Abstimmung gibt. Als potenzieller Teilnehmer werden dieser Person die Fragestellung und die Antwortmöglichkeiten der Abstimmung angezeigt. </w:t>
+        <w:t xml:space="preserve">Dieses Fenster </w:t>
+      </w:r>
+      <w:r>
+        <w:t>ist lediglich zum Beenden des Spiels da. Beim drücken des Verlassen Buttons im Hauptmenü wird man noch einmal über ein Pop-Up gefragt, um man sich sicher ist, dass das Spiel beendet werden soll.</w:t>
       </w:r>
     </w:p>
     <w:p>
       <w:pPr>
-        <w:spacing w:after="17"/>
-        <w:ind w:left="-5"/>
-      </w:pPr>
-      <w:r>
-        <w:t xml:space="preserve">Abstimmungsergebnisse werden sowohl in Text- als auch in Diagrammform dargestellt. </w:t>
-      </w:r>
-    </w:p>
-    <w:p>
-      <w:pPr>
-        <w:spacing w:after="12" w:line="259" w:lineRule="auto"/>
-        <w:ind w:left="63" w:firstLine="0"/>
-        <w:jc w:val="center"/>
+        <w:ind w:left="0" w:firstLine="0"/>
       </w:pPr>
       <w:r>
         <w:rPr>
@@ -30543,439 +30429,32 @@
     </w:p>
     <w:p>
       <w:pPr>
+        <w:spacing w:after="160" w:line="259" w:lineRule="auto"/>
+        <w:ind w:left="0" w:firstLine="0"/>
+        <w:jc w:val="left"/>
+        <w:rPr>
+          <w:b/>
+          <w:i/>
+          <w:color w:val="548DD4"/>
+        </w:rPr>
+      </w:pPr>
+      <w:r>
+        <w:rPr>
+          <w:b/>
+          <w:i/>
+          <w:color w:val="548DD4"/>
+        </w:rPr>
+        <w:br w:type="page"/>
+      </w:r>
+    </w:p>
+    <w:p>
+      <w:pPr>
         <w:spacing w:after="0" w:line="259" w:lineRule="auto"/>
         <w:ind w:left="0" w:firstLine="0"/>
         <w:jc w:val="left"/>
       </w:pPr>
       <w:r>
-        <w:t xml:space="preserve"> </w:t>
-      </w:r>
-    </w:p>
-    <w:p>
-      <w:pPr>
-        <w:pStyle w:val="berschrift4"/>
-        <w:ind w:left="-5"/>
-      </w:pPr>
-      <w:r>
         <w:lastRenderedPageBreak/>
-        <w:t xml:space="preserve">7.1.6 Optionsfenster </w:t>
-      </w:r>
-    </w:p>
-    <w:p>
-      <w:pPr>
-        <w:spacing w:after="18"/>
-        <w:ind w:left="-5"/>
-      </w:pPr>
-      <w:r>
-        <w:t xml:space="preserve">In dieser Ansicht hat der Benutzer Zugriff auf 3 Funktionen. Er kann die Hilfe anzeigen, sein eigenes Passwort ändern oder eine Abstimmung melden. Wenn eine Abstimmung gegen die Richtlinien von uPick verstößt, wird diese gelöscht und es kommt zu keinem Ergebnis. </w:t>
-      </w:r>
-    </w:p>
-    <w:p>
-      <w:pPr>
-        <w:spacing w:after="252" w:line="259" w:lineRule="auto"/>
-        <w:ind w:left="63" w:firstLine="0"/>
-        <w:jc w:val="center"/>
-      </w:pPr>
-      <w:r>
-        <w:rPr>
-          <w:noProof/>
-        </w:rPr>
-        <w:drawing>
-          <wp:inline distT="0" distB="0" distL="0" distR="0">
-            <wp:extent cx="2127250" cy="2451735"/>
-            <wp:effectExtent l="0" t="0" r="0" b="0"/>
-            <wp:docPr id="6307" name="Picture 6307"/>
-            <wp:cNvGraphicFramePr/>
-            <a:graphic xmlns:a="http://schemas.openxmlformats.org/drawingml/2006/main">
-              <a:graphicData uri="http://schemas.openxmlformats.org/drawingml/2006/picture">
-                <pic:pic xmlns:pic="http://schemas.openxmlformats.org/drawingml/2006/picture">
-                  <pic:nvPicPr>
-                    <pic:cNvPr id="6307" name="Picture 6307"/>
-                    <pic:cNvPicPr/>
-                  </pic:nvPicPr>
-                  <pic:blipFill>
-                    <a:blip r:embed="rId14"/>
-                    <a:stretch>
-                      <a:fillRect/>
-                    </a:stretch>
-                  </pic:blipFill>
-                  <pic:spPr>
-                    <a:xfrm>
-                      <a:off x="0" y="0"/>
-                      <a:ext cx="2127250" cy="2451735"/>
-                    </a:xfrm>
-                    <a:prstGeom prst="rect">
-                      <a:avLst/>
-                    </a:prstGeom>
-                  </pic:spPr>
-                </pic:pic>
-              </a:graphicData>
-            </a:graphic>
-          </wp:inline>
-        </w:drawing>
-      </w:r>
-      <w:r>
-        <w:t xml:space="preserve"> </w:t>
-      </w:r>
-    </w:p>
-    <w:p>
-      <w:pPr>
-        <w:pStyle w:val="berschrift4"/>
-        <w:spacing w:after="271"/>
-        <w:ind w:left="-5"/>
-      </w:pPr>
-      <w:r>
-        <w:t xml:space="preserve">7.1.7 GUI-Beispielbilder </w:t>
-      </w:r>
-    </w:p>
-    <w:p>
-      <w:pPr>
-        <w:tabs>
-          <w:tab w:val="center" w:pos="7398"/>
-        </w:tabs>
-        <w:spacing w:after="17" w:line="259" w:lineRule="auto"/>
-        <w:ind w:left="0" w:firstLine="0"/>
-        <w:jc w:val="left"/>
-      </w:pPr>
-      <w:r>
-        <w:rPr>
-          <w:noProof/>
-        </w:rPr>
-        <w:drawing>
-          <wp:inline distT="0" distB="0" distL="0" distR="0">
-            <wp:extent cx="2522220" cy="3817620"/>
-            <wp:effectExtent l="0" t="0" r="0" b="0"/>
-            <wp:docPr id="6316" name="Picture 6316"/>
-            <wp:cNvGraphicFramePr/>
-            <a:graphic xmlns:a="http://schemas.openxmlformats.org/drawingml/2006/main">
-              <a:graphicData uri="http://schemas.openxmlformats.org/drawingml/2006/picture">
-                <pic:pic xmlns:pic="http://schemas.openxmlformats.org/drawingml/2006/picture">
-                  <pic:nvPicPr>
-                    <pic:cNvPr id="6316" name="Picture 6316"/>
-                    <pic:cNvPicPr/>
-                  </pic:nvPicPr>
-                  <pic:blipFill>
-                    <a:blip r:embed="rId15"/>
-                    <a:stretch>
-                      <a:fillRect/>
-                    </a:stretch>
-                  </pic:blipFill>
-                  <pic:spPr>
-                    <a:xfrm>
-                      <a:off x="0" y="0"/>
-                      <a:ext cx="2522220" cy="3817620"/>
-                    </a:xfrm>
-                    <a:prstGeom prst="rect">
-                      <a:avLst/>
-                    </a:prstGeom>
-                  </pic:spPr>
-                </pic:pic>
-              </a:graphicData>
-            </a:graphic>
-          </wp:inline>
-        </w:drawing>
-      </w:r>
-      <w:r>
-        <w:t xml:space="preserve"> </w:t>
-      </w:r>
-      <w:r>
-        <w:tab/>
-      </w:r>
-      <w:r>
-        <w:rPr>
-          <w:noProof/>
-        </w:rPr>
-        <w:drawing>
-          <wp:inline distT="0" distB="0" distL="0" distR="0">
-            <wp:extent cx="2508250" cy="3815080"/>
-            <wp:effectExtent l="0" t="0" r="0" b="0"/>
-            <wp:docPr id="6318" name="Picture 6318"/>
-            <wp:cNvGraphicFramePr/>
-            <a:graphic xmlns:a="http://schemas.openxmlformats.org/drawingml/2006/main">
-              <a:graphicData uri="http://schemas.openxmlformats.org/drawingml/2006/picture">
-                <pic:pic xmlns:pic="http://schemas.openxmlformats.org/drawingml/2006/picture">
-                  <pic:nvPicPr>
-                    <pic:cNvPr id="6318" name="Picture 6318"/>
-                    <pic:cNvPicPr/>
-                  </pic:nvPicPr>
-                  <pic:blipFill>
-                    <a:blip r:embed="rId16"/>
-                    <a:stretch>
-                      <a:fillRect/>
-                    </a:stretch>
-                  </pic:blipFill>
-                  <pic:spPr>
-                    <a:xfrm>
-                      <a:off x="0" y="0"/>
-                      <a:ext cx="2508250" cy="3815080"/>
-                    </a:xfrm>
-                    <a:prstGeom prst="rect">
-                      <a:avLst/>
-                    </a:prstGeom>
-                  </pic:spPr>
-                </pic:pic>
-              </a:graphicData>
-            </a:graphic>
-          </wp:inline>
-        </w:drawing>
-      </w:r>
-      <w:r>
-        <w:t xml:space="preserve"> </w:t>
-      </w:r>
-    </w:p>
-    <w:p>
-      <w:pPr>
-        <w:spacing w:after="0" w:line="259" w:lineRule="auto"/>
-        <w:ind w:left="0" w:firstLine="0"/>
-        <w:jc w:val="left"/>
-      </w:pPr>
-      <w:r>
-        <w:t xml:space="preserve"> </w:t>
-      </w:r>
-    </w:p>
-    <w:p>
-      <w:pPr>
-        <w:spacing w:after="12" w:line="259" w:lineRule="auto"/>
-        <w:ind w:left="0" w:right="268" w:firstLine="0"/>
-        <w:jc w:val="right"/>
-      </w:pPr>
-      <w:r>
-        <w:rPr>
-          <w:rFonts w:ascii="Calibri" w:eastAsia="Calibri" w:hAnsi="Calibri" w:cs="Calibri"/>
-          <w:noProof/>
-          <w:sz w:val="22"/>
-        </w:rPr>
-        <w:lastRenderedPageBreak/>
-        <mc:AlternateContent>
-          <mc:Choice Requires="wpg">
-            <w:drawing>
-              <wp:inline distT="0" distB="0" distL="0" distR="0">
-                <wp:extent cx="5909945" cy="3827145"/>
-                <wp:effectExtent l="0" t="0" r="0" b="0"/>
-                <wp:docPr id="46471" name="Group 46471"/>
-                <wp:cNvGraphicFramePr/>
-                <a:graphic xmlns:a="http://schemas.openxmlformats.org/drawingml/2006/main">
-                  <a:graphicData uri="http://schemas.microsoft.com/office/word/2010/wordprocessingGroup">
-                    <wpg:wgp>
-                      <wpg:cNvGrpSpPr/>
-                      <wpg:grpSpPr>
-                        <a:xfrm>
-                          <a:off x="0" y="0"/>
-                          <a:ext cx="5909945" cy="3827145"/>
-                          <a:chOff x="0" y="0"/>
-                          <a:chExt cx="5909945" cy="3827145"/>
-                        </a:xfrm>
-                      </wpg:grpSpPr>
-                      <pic:pic xmlns:pic="http://schemas.openxmlformats.org/drawingml/2006/picture">
-                        <pic:nvPicPr>
-                          <pic:cNvPr id="6337" name="Picture 6337"/>
-                          <pic:cNvPicPr/>
-                        </pic:nvPicPr>
-                        <pic:blipFill>
-                          <a:blip r:embed="rId17"/>
-                          <a:stretch>
-                            <a:fillRect/>
-                          </a:stretch>
-                        </pic:blipFill>
-                        <pic:spPr>
-                          <a:xfrm>
-                            <a:off x="0" y="0"/>
-                            <a:ext cx="2503805" cy="3794760"/>
-                          </a:xfrm>
-                          <a:prstGeom prst="rect">
-                            <a:avLst/>
-                          </a:prstGeom>
-                        </pic:spPr>
-                      </pic:pic>
-                      <wps:wsp>
-                        <wps:cNvPr id="6338" name="Rectangle 6338"/>
-                        <wps:cNvSpPr/>
-                        <wps:spPr>
-                          <a:xfrm>
-                            <a:off x="2504440" y="3657219"/>
-                            <a:ext cx="56314" cy="226001"/>
-                          </a:xfrm>
-                          <a:prstGeom prst="rect">
-                            <a:avLst/>
-                          </a:prstGeom>
-                          <a:ln>
-                            <a:noFill/>
-                          </a:ln>
-                        </wps:spPr>
-                        <wps:txbx>
-                          <w:txbxContent>
-                            <w:p>
-                              <w:pPr>
-                                <w:spacing w:after="160" w:line="259" w:lineRule="auto"/>
-                                <w:ind w:left="0" w:firstLine="0"/>
-                                <w:jc w:val="left"/>
-                              </w:pPr>
-                              <w:r>
-                                <w:t xml:space="preserve"> </w:t>
-                              </w:r>
-                            </w:p>
-                          </w:txbxContent>
-                        </wps:txbx>
-                        <wps:bodyPr horzOverflow="overflow" vert="horz" lIns="0" tIns="0" rIns="0" bIns="0" rtlCol="0">
-                          <a:noAutofit/>
-                        </wps:bodyPr>
-                      </wps:wsp>
-                      <pic:pic xmlns:pic="http://schemas.openxmlformats.org/drawingml/2006/picture">
-                        <pic:nvPicPr>
-                          <pic:cNvPr id="6339" name="Picture 6339"/>
-                          <pic:cNvPicPr/>
-                        </pic:nvPicPr>
-                        <pic:blipFill>
-                          <a:blip r:embed="rId18"/>
-                          <a:stretch>
-                            <a:fillRect/>
-                          </a:stretch>
-                        </pic:blipFill>
-                        <pic:spPr>
-                          <a:xfrm>
-                            <a:off x="3421380" y="39370"/>
-                            <a:ext cx="2488565" cy="3755390"/>
-                          </a:xfrm>
-                          <a:prstGeom prst="rect">
-                            <a:avLst/>
-                          </a:prstGeom>
-                        </pic:spPr>
-                      </pic:pic>
-                    </wpg:wgp>
-                  </a:graphicData>
-                </a:graphic>
-              </wp:inline>
-            </w:drawing>
-          </mc:Choice>
-          <mc:Fallback>
-            <w:pict>
-              <v:group id="Group 46471" o:spid="_x0000_s1041" style="width:465.35pt;height:301.35pt;mso-position-horizontal-relative:char;mso-position-vertical-relative:line" coordsize="59099,38271" o:gfxdata="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">
-                <v:shapetype id="_x0000_t75" coordsize="21600,21600" o:spt="75" o:preferrelative="t" path="m@4@5l@4@11@9@11@9@5xe" filled="f" stroked="f">
-                  <v:stroke joinstyle="miter"/>
-                  <v:formulas>
-                    <v:f eqn="if lineDrawn pixelLineWidth 0"/>
-                    <v:f eqn="sum @0 1 0"/>
-                    <v:f eqn="sum 0 0 @1"/>
-                    <v:f eqn="prod @2 1 2"/>
-                    <v:f eqn="prod @3 21600 pixelWidth"/>
-                    <v:f eqn="prod @3 21600 pixelHeight"/>
-                    <v:f eqn="sum @0 0 1"/>
-                    <v:f eqn="prod @6 1 2"/>
-                    <v:f eqn="prod @7 21600 pixelWidth"/>
-                    <v:f eqn="sum @8 21600 0"/>
-                    <v:f eqn="prod @7 21600 pixelHeight"/>
-                    <v:f eqn="sum @10 21600 0"/>
-                  </v:formulas>
-                  <v:path o:extrusionok="f" gradientshapeok="t" o:connecttype="rect"/>
-                  <o:lock v:ext="edit" aspectratio="t"/>
-                </v:shapetype>
-                <v:shape id="Picture 6337" o:spid="_x0000_s1042" type="#_x0000_t75" style="position:absolute;width:25038;height:37947;visibility:visible;mso-wrap-style:square" o:gfxdata="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">
-                  <v:imagedata r:id="rId19" o:title=""/>
-                </v:shape>
-                <v:rect id="Rectangle 6338" o:spid="_x0000_s1043" style="position:absolute;left:25044;top:36572;width:563;height:2260;visibility:visible;mso-wrap-style:square;v-text-anchor:top" o:gfxdata="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" filled="f" stroked="f">
-                  <v:textbox inset="0,0,0,0">
-                    <w:txbxContent>
-                      <w:p>
-                        <w:pPr>
-                          <w:spacing w:after="160" w:line="259" w:lineRule="auto"/>
-                          <w:ind w:left="0" w:firstLine="0"/>
-                          <w:jc w:val="left"/>
-                        </w:pPr>
-                        <w:r>
-                          <w:t xml:space="preserve"> </w:t>
-                        </w:r>
-                      </w:p>
-                    </w:txbxContent>
-                  </v:textbox>
-                </v:rect>
-                <v:shape id="Picture 6339" o:spid="_x0000_s1044" type="#_x0000_t75" style="position:absolute;left:34213;top:393;width:24886;height:37554;visibility:visible;mso-wrap-style:square" o:gfxdata="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">
-                  <v:imagedata r:id="rId20" o:title=""/>
-                </v:shape>
-                <w10:anchorlock/>
-              </v:group>
-            </w:pict>
-          </mc:Fallback>
-        </mc:AlternateContent>
-      </w:r>
-      <w:r>
-        <w:t xml:space="preserve"> </w:t>
-      </w:r>
-    </w:p>
-    <w:p>
-      <w:pPr>
-        <w:spacing w:after="31" w:line="259" w:lineRule="auto"/>
-        <w:ind w:left="0" w:firstLine="0"/>
-        <w:jc w:val="left"/>
-      </w:pPr>
-      <w:r>
-        <w:t xml:space="preserve"> </w:t>
-      </w:r>
-    </w:p>
-    <w:p>
-      <w:pPr>
-        <w:spacing w:after="9" w:line="259" w:lineRule="auto"/>
-        <w:ind w:left="60" w:firstLine="0"/>
-        <w:jc w:val="center"/>
-      </w:pPr>
-      <w:r>
-        <w:rPr>
-          <w:noProof/>
-        </w:rPr>
-        <w:drawing>
-          <wp:inline distT="0" distB="0" distL="0" distR="0">
-            <wp:extent cx="2494915" cy="3755390"/>
-            <wp:effectExtent l="0" t="0" r="0" b="0"/>
-            <wp:docPr id="6342" name="Picture 6342"/>
-            <wp:cNvGraphicFramePr/>
-            <a:graphic xmlns:a="http://schemas.openxmlformats.org/drawingml/2006/main">
-              <a:graphicData uri="http://schemas.openxmlformats.org/drawingml/2006/picture">
-                <pic:pic xmlns:pic="http://schemas.openxmlformats.org/drawingml/2006/picture">
-                  <pic:nvPicPr>
-                    <pic:cNvPr id="6342" name="Picture 6342"/>
-                    <pic:cNvPicPr/>
-                  </pic:nvPicPr>
-                  <pic:blipFill>
-                    <a:blip r:embed="rId21"/>
-                    <a:stretch>
-                      <a:fillRect/>
-                    </a:stretch>
-                  </pic:blipFill>
-                  <pic:spPr>
-                    <a:xfrm>
-                      <a:off x="0" y="0"/>
-                      <a:ext cx="2494915" cy="3755390"/>
-                    </a:xfrm>
-                    <a:prstGeom prst="rect">
-                      <a:avLst/>
-                    </a:prstGeom>
-                  </pic:spPr>
-                </pic:pic>
-              </a:graphicData>
-            </a:graphic>
-          </wp:inline>
-        </w:drawing>
-      </w:r>
-      <w:r>
-        <w:t xml:space="preserve"> </w:t>
-      </w:r>
-    </w:p>
-    <w:p>
-      <w:pPr>
-        <w:spacing w:after="62" w:line="259" w:lineRule="auto"/>
-        <w:ind w:left="0" w:firstLine="0"/>
-        <w:jc w:val="left"/>
-      </w:pPr>
-      <w:r>
-        <w:t xml:space="preserve"> </w:t>
-      </w:r>
-    </w:p>
-    <w:p>
-      <w:pPr>
-        <w:spacing w:after="0" w:line="259" w:lineRule="auto"/>
-        <w:ind w:left="0" w:firstLine="0"/>
-        <w:jc w:val="left"/>
-      </w:pPr>
-      <w:r>
         <w:t xml:space="preserve"> </w:t>
       </w:r>
     </w:p>
@@ -30986,7 +30465,6 @@
         <w:ind w:left="-5"/>
       </w:pPr>
       <w:r>
-        <w:lastRenderedPageBreak/>
         <w:t xml:space="preserve">8 Qualitätsbestimmung </w:t>
       </w:r>
     </w:p>
@@ -31007,8 +30485,6 @@
         <w:tblInd w:w="-154" w:type="dxa"/>
         <w:tblCellMar>
           <w:top w:w="76" w:type="dxa"/>
-          <w:left w:w="0" w:type="dxa"/>
-          <w:bottom w:w="0" w:type="dxa"/>
           <w:right w:w="22" w:type="dxa"/>
         </w:tblCellMar>
         <w:tblLook w:val="04A0" w:firstRow="1" w:lastRow="0" w:firstColumn="1" w:lastColumn="0" w:noHBand="0" w:noVBand="1"/>
@@ -33758,6 +33234,7 @@
               <w:rPr>
                 <w:sz w:val="20"/>
               </w:rPr>
+              <w:lastRenderedPageBreak/>
               <w:t xml:space="preserve">Anpassbarkeit </w:t>
             </w:r>
           </w:p>
@@ -33871,7 +33348,6 @@
               <w:rPr>
                 <w:sz w:val="20"/>
               </w:rPr>
-              <w:lastRenderedPageBreak/>
               <w:t xml:space="preserve">Installierbarkeit </w:t>
             </w:r>
           </w:p>
@@ -34214,7 +33690,7 @@
         <w:ind w:left="-5"/>
       </w:pPr>
       <w:r>
-        <w:t xml:space="preserve">9.1 /T010/ Benutzer anmelden </w:t>
+        <w:t>9.1 /T010/ Korrupte Spielewelt</w:t>
       </w:r>
     </w:p>
     <w:p>
@@ -34241,7 +33717,7 @@
                     <pic:cNvPicPr/>
                   </pic:nvPicPr>
                   <pic:blipFill>
-                    <a:blip r:embed="rId22"/>
+                    <a:blip r:embed="rId14"/>
                     <a:stretch>
                       <a:fillRect/>
                     </a:stretch>
@@ -34267,89 +33743,63 @@
     </w:p>
     <w:p>
       <w:pPr>
-        <w:spacing w:after="0"/>
+        <w:spacing w:after="290"/>
         <w:ind w:left="-5"/>
       </w:pPr>
       <w:r>
-        <w:t xml:space="preserve">Dies wird automatisch nach dem Start der Applikation oder nach der Abmeldung des Benutzers ersichtlich. Das System benötigt für eine erfolgreiche Anmeldung den </w:t>
+        <w:t>Dies wird nach dem Abspeichern oder Laden einer Spielewelt getestet. Falls die geladene Spielewelt korrupt ist wird diese entweder gelöscht oder zu dem letzten nicht korrupten Stand zurückversetzt. Dies wird dem Nutzer auch als Fehlermeldung ausgegeben.</w:t>
       </w:r>
     </w:p>
     <w:p>
       <w:pPr>
-        <w:spacing w:after="0"/>
-        <w:ind w:left="-5"/>
-      </w:pPr>
-      <w:r>
-        <w:t xml:space="preserve">Benutzernamen und das dazugehörige Passwort. Nach der Eingabe dieser Daten wird am </w:t>
-      </w:r>
+        <w:spacing w:after="62" w:line="259" w:lineRule="auto"/>
+        <w:ind w:left="0" w:firstLine="0"/>
+        <w:jc w:val="left"/>
+      </w:pPr>
     </w:p>
     <w:p>
       <w:pPr>
-        <w:spacing w:after="290"/>
-        <w:ind w:left="-5"/>
-      </w:pPr>
-      <w:r>
-        <w:t xml:space="preserve">Server nach Übereinstimmungen gesucht. Falls eine korrekte Eingabe erfolgt ist, wird der Benutzer sofort zum Hauptmenü weitergeleitet. Wenn der Benutzer jedoch falsche Informationen eingegeben hat, wird eine Fehlermeldung ausgegeben. </w:t>
-      </w:r>
+        <w:spacing w:after="62" w:line="259" w:lineRule="auto"/>
+        <w:ind w:left="0" w:firstLine="0"/>
+        <w:jc w:val="left"/>
+      </w:pPr>
     </w:p>
     <w:p>
       <w:pPr>
-        <w:pStyle w:val="berschrift3"/>
-        <w:spacing w:after="270"/>
-        <w:ind w:left="-5"/>
-      </w:pPr>
-      <w:r>
-        <w:lastRenderedPageBreak/>
-        <w:t xml:space="preserve">9.2 /T020/ Freund hinzufügen </w:t>
-      </w:r>
+        <w:spacing w:after="62" w:line="259" w:lineRule="auto"/>
+        <w:ind w:left="0" w:firstLine="0"/>
+        <w:jc w:val="left"/>
+      </w:pPr>
     </w:p>
     <w:p>
       <w:pPr>
-        <w:spacing w:after="9" w:line="259" w:lineRule="auto"/>
-        <w:ind w:left="63" w:firstLine="0"/>
-        <w:jc w:val="center"/>
-      </w:pPr>
-      <w:r>
-        <w:rPr>
-          <w:noProof/>
-        </w:rPr>
-        <w:drawing>
-          <wp:inline distT="0" distB="0" distL="0" distR="0">
-            <wp:extent cx="3636010" cy="2600325"/>
-            <wp:effectExtent l="0" t="0" r="0" b="0"/>
-            <wp:docPr id="6648" name="Picture 6648"/>
-            <wp:cNvGraphicFramePr/>
-            <a:graphic xmlns:a="http://schemas.openxmlformats.org/drawingml/2006/main">
-              <a:graphicData uri="http://schemas.openxmlformats.org/drawingml/2006/picture">
-                <pic:pic xmlns:pic="http://schemas.openxmlformats.org/drawingml/2006/picture">
-                  <pic:nvPicPr>
-                    <pic:cNvPr id="6648" name="Picture 6648"/>
-                    <pic:cNvPicPr/>
-                  </pic:nvPicPr>
-                  <pic:blipFill>
-                    <a:blip r:embed="rId23"/>
-                    <a:stretch>
-                      <a:fillRect/>
-                    </a:stretch>
-                  </pic:blipFill>
-                  <pic:spPr>
-                    <a:xfrm>
-                      <a:off x="0" y="0"/>
-                      <a:ext cx="3636010" cy="2600325"/>
-                    </a:xfrm>
-                    <a:prstGeom prst="rect">
-                      <a:avLst/>
-                    </a:prstGeom>
-                  </pic:spPr>
-                </pic:pic>
-              </a:graphicData>
-            </a:graphic>
-          </wp:inline>
-        </w:drawing>
-      </w:r>
-      <w:r>
-        <w:t xml:space="preserve"> </w:t>
-      </w:r>
+        <w:spacing w:after="62" w:line="259" w:lineRule="auto"/>
+        <w:ind w:left="0" w:firstLine="0"/>
+        <w:jc w:val="left"/>
+      </w:pPr>
+    </w:p>
+    <w:p>
+      <w:pPr>
+        <w:spacing w:after="62" w:line="259" w:lineRule="auto"/>
+        <w:ind w:left="0" w:firstLine="0"/>
+        <w:jc w:val="left"/>
+      </w:pPr>
+    </w:p>
+    <w:p>
+      <w:pPr>
+        <w:spacing w:after="62" w:line="259" w:lineRule="auto"/>
+        <w:ind w:left="0" w:firstLine="0"/>
+        <w:jc w:val="left"/>
+      </w:pPr>
+    </w:p>
+    <w:p>
+      <w:pPr>
+        <w:spacing w:after="62" w:line="259" w:lineRule="auto"/>
+        <w:ind w:left="0" w:firstLine="0"/>
+        <w:jc w:val="left"/>
+      </w:pPr>
+      <w:bookmarkStart w:id="0" w:name="_GoBack"/>
+      <w:bookmarkEnd w:id="0"/>
     </w:p>
     <w:p>
       <w:pPr>
@@ -34363,69 +33813,65 @@
     </w:p>
     <w:p>
       <w:pPr>
+        <w:pStyle w:val="berschrift1"/>
+        <w:ind w:left="-5"/>
+      </w:pPr>
+      <w:r>
+        <w:lastRenderedPageBreak/>
+        <w:t xml:space="preserve">10 Entwicklungsumgebung </w:t>
+      </w:r>
+    </w:p>
+    <w:p>
+      <w:pPr>
+        <w:pStyle w:val="berschrift3"/>
+        <w:ind w:left="-5"/>
+      </w:pPr>
+      <w:r>
+        <w:t xml:space="preserve">10.1 Hardware </w:t>
+      </w:r>
+    </w:p>
+    <w:p>
+      <w:pPr>
+        <w:spacing w:after="0"/>
+        <w:ind w:left="-5"/>
+      </w:pPr>
+      <w:r>
+        <w:t xml:space="preserve">Die Entwicklung von uPick wird auf den bereits vorhandenen Notebooks und PCs stattfinden. Das Programm wird auf mehreren Android-Geräten, sowohl Smartphones als auch Tablets, getestet, die über unterschiedliche Hardware verfügen. Die CPU der Computer muss auf der x86-Architektur basieren, um die benötigte Software betreiben zu können. Da bei der Entwicklung eine größere Datenmenge anfallen wird, muss genug </w:t>
+      </w:r>
+    </w:p>
+    <w:p>
+      <w:pPr>
+        <w:ind w:left="-5"/>
+      </w:pPr>
+      <w:r>
+        <w:t xml:space="preserve">Festplattenspeicher vorhanden sein, für die eigentliche Entwicklung wird ein DualcoreProzessor und mindestens 2 GB RAM vorausgesetzt, </w:t>
+      </w:r>
+    </w:p>
+    <w:p>
+      <w:pPr>
         <w:spacing w:after="290"/>
         <w:ind w:left="-5"/>
       </w:pPr>
       <w:r>
-        <w:t xml:space="preserve">Ein Freund kann sehr schnell und einfach hinzugefügt werden. Am Hauptbildschirm befinden sich nur wenige, aber dafür übersichtlich gestaltete Schaltflächen, unter anderem auch ein Menüpunkt Freundesliste. Von diesem Bildschirm aus kann die Liste durch einen neuen Freund durch einen Klick auf „Freund hinzufügen“ erweitert werden. Nach der Betätigung des Buttons erscheint ein neues Fenster, welches auf die Eingabe eines Namens wartet. Es muss nun so einer angegeben werden, damit das System überprüfen kann, ob dieser existiert. Ist das der Fall wird der Benutzer in die Freundesliste eingefügt, ansonsten wird eine Fehlermeldung ausgegeben. </w:t>
+        <w:t xml:space="preserve">Die PCs benötigen einen Internetzugang, damit jeder Programmierer die aktuellste Version des Quellcodes zur Verfügung hat. Für die Veröffentlichung über „aptoide“ ist ebenso eine Internetverbindung notwendig. </w:t>
       </w:r>
     </w:p>
     <w:p>
       <w:pPr>
         <w:pStyle w:val="berschrift3"/>
-        <w:spacing w:after="270"/>
         <w:ind w:left="-5"/>
       </w:pPr>
       <w:r>
-        <w:t xml:space="preserve">9.3 /T030/ Abstimmung starten </w:t>
+        <w:t xml:space="preserve">10.2 Software </w:t>
       </w:r>
     </w:p>
     <w:p>
       <w:pPr>
-        <w:spacing w:after="12" w:line="259" w:lineRule="auto"/>
-        <w:ind w:left="0" w:right="1456" w:firstLine="0"/>
-        <w:jc w:val="right"/>
-      </w:pPr>
-      <w:r>
-        <w:rPr>
-          <w:noProof/>
-        </w:rPr>
-        <w:drawing>
-          <wp:inline distT="0" distB="0" distL="0" distR="0">
-            <wp:extent cx="4191000" cy="3524885"/>
-            <wp:effectExtent l="0" t="0" r="0" b="0"/>
-            <wp:docPr id="6686" name="Picture 6686"/>
-            <wp:cNvGraphicFramePr/>
-            <a:graphic xmlns:a="http://schemas.openxmlformats.org/drawingml/2006/main">
-              <a:graphicData uri="http://schemas.openxmlformats.org/drawingml/2006/picture">
-                <pic:pic xmlns:pic="http://schemas.openxmlformats.org/drawingml/2006/picture">
-                  <pic:nvPicPr>
-                    <pic:cNvPr id="6686" name="Picture 6686"/>
-                    <pic:cNvPicPr/>
-                  </pic:nvPicPr>
-                  <pic:blipFill>
-                    <a:blip r:embed="rId24"/>
-                    <a:stretch>
-                      <a:fillRect/>
-                    </a:stretch>
-                  </pic:blipFill>
-                  <pic:spPr>
-                    <a:xfrm>
-                      <a:off x="0" y="0"/>
-                      <a:ext cx="4191000" cy="3524885"/>
-                    </a:xfrm>
-                    <a:prstGeom prst="rect">
-                      <a:avLst/>
-                    </a:prstGeom>
-                  </pic:spPr>
-                </pic:pic>
-              </a:graphicData>
-            </a:graphic>
-          </wp:inline>
-        </w:drawing>
-      </w:r>
-      <w:r>
-        <w:t xml:space="preserve"> </w:t>
+        <w:spacing w:after="85"/>
+        <w:ind w:left="-5"/>
+      </w:pPr>
+      <w:r>
+        <w:t xml:space="preserve">Entwickelt wird uPick unter Windows, Linux oder Mac OS X. Als Entwicklungsumgebung kommt „Eclipse“ und das „ADT Plugin for Eclipse“ zum Einsatz. Neben dem Eclipse-Plugin wird auch das „Java Delevopment Kit“ (JDK) benötigt. Die Programmiersprache ist Java inklusive den dazugehörigen Android-Java-Klassenbibliotheken. </w:t>
       </w:r>
     </w:p>
     <w:p>
@@ -34433,18 +33879,79 @@
         <w:ind w:left="-5"/>
       </w:pPr>
       <w:r>
-        <w:lastRenderedPageBreak/>
-        <w:t xml:space="preserve">Wenn eine Abstimmung gestartet werden soll, muss vom Startmenü auf den Button „Abstimmung starten“ gedrückt werden. Danach wird der Benutzer nach dem Namen der Abstimmungsberechtigen, dem Thema der Abstimmung, der Abstimmungsart und einer Deadline gefragt. Die Abstimmungsarten, die zur Verfügung stehen, lauten „Datum“ und „Begriffe“. Drückt der Benutzer auf die Schaltfläche Abschicken wird die Abstimmung auf dem Server gespeichert. Sobald sich die Abstimmungsberechtigten mit ihrem Account einloggen erhalten diese die Abstimmung und sie haben die Möglichkeit, daran teilzunehmen. </w:t>
+        <w:t xml:space="preserve">Für das Testen des Programmcodes wird das „Android SDK“ verwendet, dieses beinhaltet einen Android-Emulator. Dieser kann allerdings nicht den Test mit Android-Geräten ersetzten, da er nur ein bestimmtes Smartphone emuliert. </w:t>
       </w:r>
     </w:p>
     <w:p>
       <w:pPr>
-        <w:spacing w:after="62" w:line="259" w:lineRule="auto"/>
+        <w:spacing w:after="232" w:line="259" w:lineRule="auto"/>
         <w:ind w:left="0" w:firstLine="0"/>
         <w:jc w:val="left"/>
       </w:pPr>
       <w:r>
         <w:t xml:space="preserve"> </w:t>
+      </w:r>
+    </w:p>
+    <w:p>
+      <w:pPr>
+        <w:pStyle w:val="berschrift1"/>
+        <w:ind w:left="-5"/>
+      </w:pPr>
+      <w:r>
+        <w:t xml:space="preserve">11 Vertragsgegenstand </w:t>
+      </w:r>
+    </w:p>
+    <w:p>
+      <w:pPr>
+        <w:pStyle w:val="berschrift3"/>
+        <w:ind w:left="-5"/>
+      </w:pPr>
+      <w:r>
+        <w:t xml:space="preserve">11.1 Lieferumfang </w:t>
+      </w:r>
+    </w:p>
+    <w:p>
+      <w:pPr>
+        <w:spacing w:after="290"/>
+        <w:ind w:left="-5"/>
+      </w:pPr>
+      <w:r>
+        <w:t xml:space="preserve">Das Produkt wird entweder über einen eigenen aptoide.bazaar heruntergeladen oder direkt auf das Handy gespielt die Rechte bleiben jedoch bei der Firma KOST. </w:t>
+      </w:r>
+    </w:p>
+    <w:p>
+      <w:pPr>
+        <w:pStyle w:val="berschrift3"/>
+        <w:ind w:left="-5"/>
+      </w:pPr>
+      <w:r>
+        <w:t xml:space="preserve">11.2 Produktbezogene Leistungen </w:t>
+      </w:r>
+    </w:p>
+    <w:p>
+      <w:pPr>
+        <w:spacing w:after="0"/>
+        <w:ind w:left="-5"/>
+      </w:pPr>
+      <w:r>
+        <w:t xml:space="preserve">Das Produkt erhält einen Support. Der User mit einem Problem hat die Möglichkeit in den FAQs nachzulesen, ob dieses bereits behandelt wurde. Ansonsten schickt er der Firma </w:t>
+      </w:r>
+    </w:p>
+    <w:p>
+      <w:pPr>
+        <w:spacing w:after="0"/>
+        <w:ind w:left="-5"/>
+      </w:pPr>
+      <w:r>
+        <w:t xml:space="preserve">KOST eine E-Mail mit der Problembeschreibung. In diesem Fall wird entweder eine </w:t>
+      </w:r>
+    </w:p>
+    <w:p>
+      <w:pPr>
+        <w:ind w:left="-5"/>
+      </w:pPr>
+      <w:r>
+        <w:t xml:space="preserve">Hilfeleistung angeboten oder ein Softwareupdate hochgeladen. Es wird nach der Installation ein „Erste Schritte“ Dialog den neuen Benutzer durch das App führen. Weiteres soll es möglich sein, dass User eine Abstimmung melden können, wenn deren Inhalte in irgendeiner Art anstößig oder illegal sind. </w:t>
       </w:r>
     </w:p>
     <w:p>
@@ -34460,163 +33967,11 @@
     <w:p>
       <w:pPr>
         <w:pStyle w:val="berschrift1"/>
-        <w:ind w:left="-5"/>
-      </w:pPr>
-      <w:r>
-        <w:t xml:space="preserve">10 Entwicklungsumgebung </w:t>
-      </w:r>
-    </w:p>
-    <w:p>
-      <w:pPr>
-        <w:pStyle w:val="berschrift3"/>
-        <w:ind w:left="-5"/>
-      </w:pPr>
-      <w:r>
-        <w:t xml:space="preserve">10.1 Hardware </w:t>
-      </w:r>
-    </w:p>
-    <w:p>
-      <w:pPr>
-        <w:spacing w:after="0"/>
-        <w:ind w:left="-5"/>
-      </w:pPr>
-      <w:r>
-        <w:t xml:space="preserve">Die Entwicklung von uPick wird auf den bereits vorhandenen Notebooks und PCs stattfinden. Das Programm wird auf mehreren Android-Geräten, sowohl Smartphones als auch Tablets, getestet, die über unterschiedliche Hardware verfügen. Die CPU der Computer muss auf der x86-Architektur basieren, um die benötigte Software betreiben zu können. Da bei der Entwicklung eine größere Datenmenge anfallen wird, muss genug </w:t>
-      </w:r>
-    </w:p>
-    <w:p>
-      <w:pPr>
-        <w:ind w:left="-5"/>
-      </w:pPr>
-      <w:r>
-        <w:t xml:space="preserve">Festplattenspeicher vorhanden sein, für die eigentliche Entwicklung wird ein DualcoreProzessor und mindestens 2 GB RAM vorausgesetzt, </w:t>
-      </w:r>
-    </w:p>
-    <w:p>
-      <w:pPr>
-        <w:spacing w:after="290"/>
-        <w:ind w:left="-5"/>
-      </w:pPr>
-      <w:r>
-        <w:t xml:space="preserve">Die PCs benötigen einen Internetzugang, damit jeder Programmierer die aktuellste Version des Quellcodes zur Verfügung hat. Für die Veröffentlichung über „aptoide“ ist ebenso eine Internetverbindung notwendig. </w:t>
-      </w:r>
-    </w:p>
-    <w:p>
-      <w:pPr>
-        <w:pStyle w:val="berschrift3"/>
-        <w:ind w:left="-5"/>
-      </w:pPr>
-      <w:r>
-        <w:t xml:space="preserve">10.2 Software </w:t>
-      </w:r>
-    </w:p>
-    <w:p>
-      <w:pPr>
-        <w:spacing w:after="85"/>
-        <w:ind w:left="-5"/>
-      </w:pPr>
-      <w:r>
-        <w:t xml:space="preserve">Entwickelt wird uPick unter Windows, Linux oder Mac OS X. Als Entwicklungsumgebung kommt „Eclipse“ und das „ADT Plugin for Eclipse“ zum Einsatz. Neben dem Eclipse-Plugin wird auch das „Java Delevopment Kit“ (JDK) benötigt. Die Programmiersprache ist Java inklusive den dazugehörigen Android-Java-Klassenbibliotheken. </w:t>
-      </w:r>
-    </w:p>
-    <w:p>
-      <w:pPr>
-        <w:ind w:left="-5"/>
-      </w:pPr>
-      <w:r>
-        <w:t xml:space="preserve">Für das Testen des Programmcodes wird das „Android SDK“ verwendet, dieses beinhaltet einen Android-Emulator. Dieser kann allerdings nicht den Test mit Android-Geräten ersetzten, da er nur ein bestimmtes Smartphone emuliert. </w:t>
-      </w:r>
-    </w:p>
-    <w:p>
-      <w:pPr>
-        <w:spacing w:after="232" w:line="259" w:lineRule="auto"/>
-        <w:ind w:left="0" w:firstLine="0"/>
-        <w:jc w:val="left"/>
-      </w:pPr>
-      <w:r>
-        <w:t xml:space="preserve"> </w:t>
-      </w:r>
-    </w:p>
-    <w:p>
-      <w:pPr>
-        <w:pStyle w:val="berschrift1"/>
-        <w:ind w:left="-5"/>
-      </w:pPr>
-      <w:r>
-        <w:t xml:space="preserve">11 Vertragsgegenstand </w:t>
-      </w:r>
-    </w:p>
-    <w:p>
-      <w:pPr>
-        <w:pStyle w:val="berschrift3"/>
-        <w:ind w:left="-5"/>
-      </w:pPr>
-      <w:r>
-        <w:t xml:space="preserve">11.1 Lieferumfang </w:t>
-      </w:r>
-    </w:p>
-    <w:p>
-      <w:pPr>
-        <w:spacing w:after="290"/>
-        <w:ind w:left="-5"/>
-      </w:pPr>
-      <w:r>
-        <w:t xml:space="preserve">Das Produkt wird entweder über einen eigenen aptoide.bazaar heruntergeladen oder direkt auf das Handy gespielt die Rechte bleiben jedoch bei der Firma KOST. </w:t>
-      </w:r>
-    </w:p>
-    <w:p>
-      <w:pPr>
-        <w:pStyle w:val="berschrift3"/>
-        <w:ind w:left="-5"/>
-      </w:pPr>
-      <w:r>
-        <w:lastRenderedPageBreak/>
-        <w:t xml:space="preserve">11.2 Produktbezogene Leistungen </w:t>
-      </w:r>
-    </w:p>
-    <w:p>
-      <w:pPr>
-        <w:spacing w:after="0"/>
-        <w:ind w:left="-5"/>
-      </w:pPr>
-      <w:r>
-        <w:t xml:space="preserve">Das Produkt erhält einen Support. Der User mit einem Problem hat die Möglichkeit in den FAQs nachzulesen, ob dieses bereits behandelt wurde. Ansonsten schickt er der Firma </w:t>
-      </w:r>
-    </w:p>
-    <w:p>
-      <w:pPr>
-        <w:spacing w:after="0"/>
-        <w:ind w:left="-5"/>
-      </w:pPr>
-      <w:r>
-        <w:t xml:space="preserve">KOST eine E-Mail mit der Problembeschreibung. In diesem Fall wird entweder eine </w:t>
-      </w:r>
-    </w:p>
-    <w:p>
-      <w:pPr>
-        <w:ind w:left="-5"/>
-      </w:pPr>
-      <w:r>
-        <w:t xml:space="preserve">Hilfeleistung angeboten oder ein Softwareupdate hochgeladen. Es wird nach der Installation ein „Erste Schritte“ Dialog den neuen Benutzer durch das App führen. Weiteres soll es möglich sein, dass User eine Abstimmung melden können, wenn deren Inhalte in irgendeiner Art anstößig oder illegal sind. </w:t>
-      </w:r>
-    </w:p>
-    <w:p>
-      <w:pPr>
-        <w:spacing w:after="0" w:line="259" w:lineRule="auto"/>
-        <w:ind w:left="0" w:firstLine="0"/>
-        <w:jc w:val="left"/>
-      </w:pPr>
-      <w:r>
-        <w:t xml:space="preserve"> </w:t>
-      </w:r>
-    </w:p>
-    <w:p>
-      <w:pPr>
-        <w:pStyle w:val="berschrift1"/>
         <w:spacing w:after="151"/>
         <w:ind w:left="-5"/>
       </w:pPr>
       <w:r>
+        <w:lastRenderedPageBreak/>
         <w:t xml:space="preserve">12 Projektplanung </w:t>
       </w:r>
     </w:p>
@@ -34644,7 +33999,7 @@
                     <pic:cNvPicPr/>
                   </pic:nvPicPr>
                   <pic:blipFill>
-                    <a:blip r:embed="rId25"/>
+                    <a:blip r:embed="rId15"/>
                     <a:stretch>
                       <a:fillRect/>
                     </a:stretch>
@@ -34696,7 +34051,6 @@
         <w:tblCellMar>
           <w:top w:w="95" w:type="dxa"/>
           <w:left w:w="108" w:type="dxa"/>
-          <w:bottom w:w="0" w:type="dxa"/>
           <w:right w:w="43" w:type="dxa"/>
         </w:tblCellMar>
         <w:tblLook w:val="04A0" w:firstRow="1" w:lastRow="0" w:firstColumn="1" w:lastColumn="0" w:noHBand="0" w:noVBand="1"/>
@@ -35050,7 +34404,6 @@
               <w:jc w:val="left"/>
             </w:pPr>
             <w:r>
-              <w:lastRenderedPageBreak/>
               <w:t xml:space="preserve">Optimierung der UseCases </w:t>
             </w:r>
           </w:p>
@@ -35230,16 +34583,17 @@
         <w:jc w:val="left"/>
       </w:pPr>
       <w:r>
+        <w:lastRenderedPageBreak/>
         <w:t xml:space="preserve"> </w:t>
       </w:r>
     </w:p>
     <w:sectPr>
-      <w:headerReference w:type="even" r:id="rId26"/>
-      <w:headerReference w:type="default" r:id="rId27"/>
-      <w:footerReference w:type="even" r:id="rId28"/>
-      <w:footerReference w:type="default" r:id="rId29"/>
-      <w:headerReference w:type="first" r:id="rId30"/>
-      <w:footerReference w:type="first" r:id="rId31"/>
+      <w:headerReference w:type="even" r:id="rId16"/>
+      <w:headerReference w:type="default" r:id="rId17"/>
+      <w:footerReference w:type="even" r:id="rId18"/>
+      <w:footerReference w:type="default" r:id="rId19"/>
+      <w:headerReference w:type="first" r:id="rId20"/>
+      <w:footerReference w:type="first" r:id="rId21"/>
       <w:pgSz w:w="11906" w:h="16841"/>
       <w:pgMar w:top="1163" w:right="1130" w:bottom="1335" w:left="1133" w:header="720" w:footer="720" w:gutter="0"/>
       <w:pgNumType w:start="0"/>
@@ -35374,7 +34728,7 @@
         <w:color w:val="7F7F7F"/>
         <w:sz w:val="18"/>
       </w:rPr>
-      <w:t>29</w:t>
+      <w:t>36</w:t>
     </w:r>
     <w:r>
       <w:rPr>

</xml_diff>

<commit_message>
SWAH N DEIN GSIHT BIS ES BRICHT
</commit_message>
<xml_diff>
--- a/Dokumente/Pflichtenheft_JumpAndRunMaker_Rotter.docx
+++ b/Dokumente/Pflichtenheft_JumpAndRunMaker_Rotter.docx
@@ -3606,11 +3606,11 @@
         <w:ind w:left="-5"/>
       </w:pPr>
       <w:r>
-        <w:t xml:space="preserve">Aufgrund der Freundes- und Gruppenfunktion können Abstimmung sofort an die wichtigsten Personen im Leben eines Teenagers weitergeleitet werden. Dadurch kann beispielsweise </w:t>
+        <w:t xml:space="preserve">Aufgrund der Freundes- und Gruppenfunktion können Abstimmung sofort an die wichtigsten Personen im Leben eines Teenagers weitergeleitet werden. Dadurch kann beispielsweise über angesagte Mode, Frisuren, Spiele, Speisen und vieles mehr abgestimmt werden. Das </w:t>
       </w:r>
       <w:r>
         <w:lastRenderedPageBreak/>
-        <w:t xml:space="preserve">über angesagte Mode, Frisuren, Spiele, Speisen und vieles mehr abgestimmt werden. Das würde sogar Rechnungen von Mobilfunkanbietern reduzieren, da man keine endloslangen Diskussionen mehr führen braucht, die oftmals keine eindeutigen Entschlüsse haben. </w:t>
+        <w:t xml:space="preserve">würde sogar Rechnungen von Mobilfunkanbietern reduzieren, da man keine endloslangen Diskussionen mehr führen braucht, die oftmals keine eindeutigen Entschlüsse haben. </w:t>
       </w:r>
     </w:p>
     <w:p>
@@ -3680,12 +3680,38 @@
     </w:p>
     <w:p>
       <w:pPr>
+        <w:spacing w:after="0"/>
+        <w:ind w:left="-6" w:hanging="11"/>
+      </w:pPr>
+      <w:r>
+        <w:t xml:space="preserve">Der Jump and Run-Maker soll auf Windows und stabil bei über 30 </w:t>
+      </w:r>
+      <w:bookmarkStart w:id="0" w:name="_GoBack"/>
+      <w:bookmarkEnd w:id="0"/>
+      <w:r>
+        <w:t>FPS laufen.</w:t>
+      </w:r>
+    </w:p>
+    <w:p>
+      <w:pPr>
+        <w:spacing w:after="0"/>
+        <w:ind w:left="-6" w:hanging="11"/>
+      </w:pPr>
+      <w:r>
+        <w:t xml:space="preserve">Das Spiel soll auf einem standard Rechner ohne allzu teurer Hardware problemfrei spielbar sein. </w:t>
+      </w:r>
+      <w:r>
+        <w:rPr>
+          <w:b/>
+        </w:rPr>
+        <w:t>Genaue Angabe der Mindesthardware?</w:t>
+      </w:r>
+    </w:p>
+    <w:p>
+      <w:pPr>
         <w:spacing w:after="291"/>
         <w:ind w:left="-5"/>
       </w:pPr>
-      <w:r>
-        <w:t xml:space="preserve">uPick soll auf unterschiedlichen Android-Geräten laufen. Die Geräte verfügen über unterschiedliche CPU-Architekturen (basierend auf ARM), CPU-Takte, Größe des RAMs und Bildschirmauflösungen. Vorausgesetzt wird eine Bildschirmauflösung von 480x800 (WVGA) oder höher, für die Kommunikation ein WLAN-Modul und/oder ein Mobilfunkmodul mit GRPS bzw. UMTS Unterstützung. Für die Bedienung wird ein kapazitiver Touchscreen benötigt, eine Unterstützung für eine Bedienung über Tastatur wird nicht unterstützt. (Ausnahme: Das Schreiben von Texten). Alle diese Details müssen bei der Programmierung beachtet werden, damit das Programm mit einer möglichst großen Anzahl von Geräten kompatibel ist. </w:t>
-      </w:r>
     </w:p>
     <w:p>
       <w:pPr>
@@ -8511,6 +8537,7 @@
         <w:jc w:val="left"/>
       </w:pPr>
       <w:r>
+        <w:lastRenderedPageBreak/>
         <w:t xml:space="preserve"> </w:t>
       </w:r>
     </w:p>
@@ -10091,7 +10118,6 @@
               <w:rPr>
                 <w:sz w:val="22"/>
               </w:rPr>
-              <w:lastRenderedPageBreak/>
               <w:t xml:space="preserve">Systemanwendungsfall </w:t>
             </w:r>
           </w:p>
@@ -11776,7 +11802,6 @@
                 <w:b/>
                 <w:sz w:val="20"/>
               </w:rPr>
-              <w:lastRenderedPageBreak/>
               <w:t xml:space="preserve">Informationen </w:t>
             </w:r>
           </w:p>
@@ -24024,7 +24049,6 @@
         <w:jc w:val="left"/>
       </w:pPr>
       <w:r>
-        <w:lastRenderedPageBreak/>
         <w:t xml:space="preserve"> </w:t>
       </w:r>
     </w:p>
@@ -24034,6 +24058,7 @@
         <w:ind w:left="-5"/>
       </w:pPr>
       <w:r>
+        <w:lastRenderedPageBreak/>
         <w:t xml:space="preserve">4.5.2 Statistik löschen (/F42/) </w:t>
       </w:r>
     </w:p>
@@ -33752,10 +33777,34 @@
     </w:p>
     <w:p>
       <w:pPr>
+        <w:pStyle w:val="berschrift3"/>
+        <w:spacing w:after="274"/>
+        <w:ind w:left="-5"/>
+      </w:pPr>
+      <w:r>
+        <w:t>9.2 /T020/ Ingame Bugs</w:t>
+      </w:r>
+    </w:p>
+    <w:p>
+      <w:r>
+        <w:t xml:space="preserve"> </w:t>
+      </w:r>
+    </w:p>
+    <w:p>
+      <w:pPr>
         <w:spacing w:after="62" w:line="259" w:lineRule="auto"/>
         <w:ind w:left="0" w:firstLine="0"/>
         <w:jc w:val="left"/>
       </w:pPr>
+      <w:r>
+        <w:t xml:space="preserve">Dieser Test passiert während des Spielablaufs. Falls beim Bewegen, mit der Spielwelt interagieren oder anderen Ingame-Funktionen ein Fehler auftritt ist das ein Fehler und es muss reagiert werden. </w:t>
+      </w:r>
+      <w:r>
+        <w:rPr>
+          <w:b/>
+        </w:rPr>
+        <w:t>Reaktion des Spiels auf diesen Vorfall ?</w:t>
+      </w:r>
     </w:p>
     <w:p>
       <w:pPr>
@@ -33791,15 +33840,6 @@
         <w:ind w:left="0" w:firstLine="0"/>
         <w:jc w:val="left"/>
       </w:pPr>
-    </w:p>
-    <w:p>
-      <w:pPr>
-        <w:spacing w:after="62" w:line="259" w:lineRule="auto"/>
-        <w:ind w:left="0" w:firstLine="0"/>
-        <w:jc w:val="left"/>
-      </w:pPr>
-      <w:bookmarkStart w:id="0" w:name="_GoBack"/>
-      <w:bookmarkEnd w:id="0"/>
     </w:p>
     <w:p>
       <w:pPr>
@@ -34583,7 +34623,6 @@
         <w:jc w:val="left"/>
       </w:pPr>
       <w:r>
-        <w:lastRenderedPageBreak/>
         <w:t xml:space="preserve"> </w:t>
       </w:r>
     </w:p>
@@ -34728,7 +34767,7 @@
         <w:color w:val="7F7F7F"/>
         <w:sz w:val="18"/>
       </w:rPr>
-      <w:t>36</w:t>
+      <w:t>21</w:t>
     </w:r>
     <w:r>
       <w:rPr>

</xml_diff>

<commit_message>
huhuhuhu ich habs geschafft ja bitte gebts mir geld sonst bin ich traurig so wie 1 trauriger junger boi schleck knusper knack hu mama ha
</commit_message>
<xml_diff>
--- a/Dokumente/Pflichtenheft_JumpAndRunMaker_Rotter.docx
+++ b/Dokumente/Pflichtenheft_JumpAndRunMaker_Rotter.docx
@@ -3606,11 +3606,11 @@
         <w:ind w:left="-5"/>
       </w:pPr>
       <w:r>
-        <w:t xml:space="preserve">Aufgrund der Freundes- und Gruppenfunktion können Abstimmung sofort an die wichtigsten Personen im Leben eines Teenagers weitergeleitet werden. Dadurch kann beispielsweise über angesagte Mode, Frisuren, Spiele, Speisen und vieles mehr abgestimmt werden. Das </w:t>
+        <w:t xml:space="preserve">Aufgrund der Freundes- und Gruppenfunktion können Abstimmung sofort an die wichtigsten Personen im Leben eines Teenagers weitergeleitet werden. Dadurch kann beispielsweise </w:t>
       </w:r>
       <w:r>
         <w:lastRenderedPageBreak/>
-        <w:t xml:space="preserve">würde sogar Rechnungen von Mobilfunkanbietern reduzieren, da man keine endloslangen Diskussionen mehr führen braucht, die oftmals keine eindeutigen Entschlüsse haben. </w:t>
+        <w:t xml:space="preserve">über angesagte Mode, Frisuren, Spiele, Speisen und vieles mehr abgestimmt werden. Das würde sogar Rechnungen von Mobilfunkanbietern reduzieren, da man keine endloslangen Diskussionen mehr führen braucht, die oftmals keine eindeutigen Entschlüsse haben. </w:t>
       </w:r>
     </w:p>
     <w:p>
@@ -3684,12 +3684,7 @@
         <w:ind w:left="-6" w:hanging="11"/>
       </w:pPr>
       <w:r>
-        <w:t xml:space="preserve">Der Jump and Run-Maker soll auf Windows und stabil bei über 30 </w:t>
-      </w:r>
-      <w:bookmarkStart w:id="0" w:name="_GoBack"/>
-      <w:bookmarkEnd w:id="0"/>
-      <w:r>
-        <w:t>FPS laufen.</w:t>
+        <w:t>Der Jump and Run-Maker soll auf Windows und stabil bei über 30 FPS laufen.</w:t>
       </w:r>
     </w:p>
     <w:p>
@@ -8537,7 +8532,6 @@
         <w:jc w:val="left"/>
       </w:pPr>
       <w:r>
-        <w:lastRenderedPageBreak/>
         <w:t xml:space="preserve"> </w:t>
       </w:r>
     </w:p>
@@ -10118,6 +10112,7 @@
               <w:rPr>
                 <w:sz w:val="22"/>
               </w:rPr>
+              <w:lastRenderedPageBreak/>
               <w:t xml:space="preserve">Systemanwendungsfall </w:t>
             </w:r>
           </w:p>
@@ -11802,6 +11797,7 @@
                 <w:b/>
                 <w:sz w:val="20"/>
               </w:rPr>
+              <w:lastRenderedPageBreak/>
               <w:t xml:space="preserve">Informationen </w:t>
             </w:r>
           </w:p>
@@ -24049,6 +24045,7 @@
         <w:jc w:val="left"/>
       </w:pPr>
       <w:r>
+        <w:lastRenderedPageBreak/>
         <w:t xml:space="preserve"> </w:t>
       </w:r>
     </w:p>
@@ -24058,7 +24055,6 @@
         <w:ind w:left="-5"/>
       </w:pPr>
       <w:r>
-        <w:lastRenderedPageBreak/>
         <w:t xml:space="preserve">4.5.2 Statistik löschen (/F42/) </w:t>
       </w:r>
     </w:p>
@@ -29953,61 +29949,26 @@
         <w:t xml:space="preserve">7.1.1 </w:t>
       </w:r>
       <w:r>
-        <w:t>Startbildschrim</w:t>
-      </w:r>
-      <w:r>
-        <w:t xml:space="preserve"> </w:t>
+        <w:t>Create Scene</w:t>
       </w:r>
     </w:p>
     <w:p>
       <w:pPr>
         <w:spacing w:after="18"/>
-        <w:ind w:left="-5"/>
-      </w:pPr>
-      <w:r>
-        <w:t xml:space="preserve">In diesem Fenster kann der Benutzer </w:t>
-      </w:r>
-      <w:r>
-        <w:t xml:space="preserve">zwischen dem </w:t>
-      </w:r>
-      <w:r>
-        <w:t>„</w:t>
-      </w:r>
-      <w:r>
-        <w:t>Spielewelt</w:t>
-      </w:r>
-      <w:r>
-        <w:t>en bearbeiten“</w:t>
-      </w:r>
-      <w:r>
-        <w:t>,</w:t>
-      </w:r>
-      <w:r>
-        <w:t xml:space="preserve"> „Spielen“, </w:t>
-      </w:r>
-      <w:r>
-        <w:t xml:space="preserve"> </w:t>
-      </w:r>
-      <w:r>
-        <w:t>„Einstellungen“, „eigene Objekte“ und „Verlassen“ Optionen entscheiden. Jede dieser Optionen leitet ihn zu dem jeweiligen Menü weiter.</w:t>
-      </w:r>
-      <w:r>
-        <w:t xml:space="preserve"> </w:t>
-      </w:r>
-    </w:p>
-    <w:p>
-      <w:pPr>
+        <w:ind w:left="-15" w:firstLine="0"/>
         <w:rPr>
           <w:color w:val="FF0000"/>
           <w:sz w:val="40"/>
         </w:rPr>
       </w:pPr>
       <w:r>
-        <w:rPr>
-          <w:color w:val="FF0000"/>
-          <w:sz w:val="40"/>
-        </w:rPr>
-        <w:t>Folgendes DIAGRAMM fehlt noch</w:t>
+        <w:t xml:space="preserve">In diesem Fenster kann der Benutzer </w:t>
+      </w:r>
+      <w:r>
+        <w:t xml:space="preserve">zwischen </w:t>
+      </w:r>
+      <w:r>
+        <w:t>den Optionen: „Open Component“, „Open“, „Save“, „Select Block“, „Exit“ und „Exit to Windows“ auswählen. „Open Component“ lässt der User hierbei ein eigenes Design in das Spiel integrieren. Dazu muss er dieses nur in das richtige Format bringen und über dieses Menü in das Spiel integrieren. „Open“ lässt den User eine schon vorhandene Spielkomponente laden und bearbeiten. „Save“ speichert die derzeit geöffnete Spielekomponente ab. „Select Block lässt den Spieler einen Block auswählen und diesen in die derzeit offene Spielewelt einfügen um so die Welt zu bearbeiten und zu verändern. „Exit“ führt den Spieler zum Startmenü zurück. „Exit to Windows“ schliesst die Anwendung ganz.</w:t>
       </w:r>
     </w:p>
     <w:p>
@@ -30067,43 +30028,27 @@
         <w:t xml:space="preserve">7.1.2 </w:t>
       </w:r>
       <w:r>
-        <w:t>Spielen</w:t>
+        <w:t>Menu</w:t>
       </w:r>
     </w:p>
     <w:p>
       <w:pPr>
-        <w:ind w:left="-5"/>
-      </w:pPr>
-      <w:r>
-        <w:t xml:space="preserve">In dieser Ansicht wird der Benutzer </w:t>
-      </w:r>
-      <w:r>
-        <w:t>zum Spiel selbst weit</w:t>
-      </w:r>
-      <w:r>
-        <w:t xml:space="preserve">ergeleitet. Zuerst wählt er  den </w:t>
-      </w:r>
-      <w:r>
-        <w:t>gewünschte</w:t>
-      </w:r>
-      <w:r>
-        <w:t>n</w:t>
-      </w:r>
-      <w:r>
-        <w:t xml:space="preserve"> Level aus und anschließend startet er </w:t>
-      </w:r>
-      <w:r>
-        <w:t>mi</w:t>
-      </w:r>
-      <w:r>
-        <w:t>t seinem Charakter in diesem.</w:t>
+        <w:spacing w:after="18"/>
+        <w:ind w:left="-15" w:firstLine="0"/>
+      </w:pPr>
+      <w:r>
+        <w:t>In diesem Fenster besteht die Auswahl zwischen „Options“, „Resume“, „Exit“ und „Exit to Windows“. „Options“ leitet den User zu dem Einstellungen-Menü weiter. „Resume“</w:t>
+      </w:r>
+      <w:r>
+        <w:t xml:space="preserve"> lässt das pausierte Spiel weiterlaufen. </w:t>
+      </w:r>
+      <w:r>
+        <w:t>„Exit“ führt den Spieler zum Startmenü zurück. „Exit to Windows“ schliesst die Anwendung ganz.</w:t>
       </w:r>
     </w:p>
     <w:p>
       <w:pPr>
-        <w:spacing w:after="9" w:line="259" w:lineRule="auto"/>
-        <w:ind w:left="53" w:firstLine="0"/>
-        <w:jc w:val="center"/>
+        <w:ind w:left="-5"/>
       </w:pPr>
       <w:r>
         <w:rPr>
@@ -30218,8 +30163,7 @@
         <w:ind w:left="-5"/>
       </w:pPr>
       <w:r>
-        <w:lastRenderedPageBreak/>
-        <w:t>7.1.3 Einstellungen</w:t>
+        <w:t>7.1.3 Loss</w:t>
       </w:r>
     </w:p>
     <w:p>
@@ -30228,8 +30172,26 @@
         <w:ind w:left="-5"/>
       </w:pPr>
       <w:r>
-        <w:t>Hier kann der Benutzer die Einstellungen des Spiels verwalten. Dazu Gehören Musik, Lautstärke, Sprache und Auflösung.</w:t>
-      </w:r>
+        <w:t>Hier kann man sich zwischen „Again“, „Exit“ und „Exit to Windows“ entscheiden.</w:t>
+      </w:r>
+    </w:p>
+    <w:p>
+      <w:pPr>
+        <w:spacing w:after="18"/>
+        <w:ind w:left="-15" w:firstLine="0"/>
+      </w:pPr>
+      <w:r>
+        <w:t xml:space="preserve">Die „Again“ Option führt zum Restart des Levels vom letzten Checkpoint aus. Falls kein Checkpoint aktiviert wurde wird man zum Anfang zurückgesetzt. </w:t>
+      </w:r>
+      <w:r>
+        <w:t>„Exit“ führt den Spieler zum Startmenü zurück. „Exit to Windows“ schliesst die Anwendung ganz.</w:t>
+      </w:r>
+    </w:p>
+    <w:p>
+      <w:pPr>
+        <w:spacing w:after="14"/>
+        <w:ind w:left="-5"/>
+      </w:pPr>
     </w:p>
     <w:p>
       <w:pPr>
@@ -30288,7 +30250,7 @@
         <w:ind w:left="-5"/>
       </w:pPr>
       <w:r>
-        <w:t>7.1.4 Eigene Objekte</w:t>
+        <w:t xml:space="preserve">7.1.4 Open </w:t>
       </w:r>
     </w:p>
     <w:p>
@@ -30296,15 +30258,10 @@
         <w:ind w:left="-5"/>
       </w:pPr>
       <w:r>
-        <w:t>In diesem Menü kann der User seine eigenen Designs für Level oder Charaktere ändern.</w:t>
-      </w:r>
-    </w:p>
-    <w:p>
-      <w:pPr>
-        <w:ind w:left="-5"/>
-      </w:pPr>
-      <w:r>
-        <w:t>Unter anderem kann er Designs in das Spiel integrieren und auch bearbeiten sowie löschen.</w:t>
+        <w:t xml:space="preserve">In diesem Menü kann der User </w:t>
+      </w:r>
+      <w:r>
+        <w:t>sich zwischen der „Open“ und der „Abort“ Auswahl entscheiden. Mit „Select“ muss der User den Dateipfad der Datei angeben, welche er in das Spiel importieren will. Mit „Abort“ kann man die Auswahl eines eigenen Designs abbrechen.</w:t>
       </w:r>
     </w:p>
     <w:p>
@@ -30337,6 +30294,7 @@
         <w:rPr>
           <w:noProof/>
         </w:rPr>
+        <w:lastRenderedPageBreak/>
         <w:drawing>
           <wp:inline distT="0" distB="0" distL="0" distR="0">
             <wp:extent cx="4676140" cy="3465830"/>
@@ -30381,8 +30339,7 @@
         <w:ind w:left="-5"/>
       </w:pPr>
       <w:r>
-        <w:lastRenderedPageBreak/>
-        <w:t>7.1.5 Verlassen</w:t>
+        <w:t>7.1.5 Game</w:t>
       </w:r>
     </w:p>
     <w:p>
@@ -30390,10 +30347,22 @@
         <w:ind w:left="-5"/>
       </w:pPr>
       <w:r>
-        <w:t xml:space="preserve">Dieses Fenster </w:t>
-      </w:r>
-      <w:r>
-        <w:t>ist lediglich zum Beenden des Spiels da. Beim drücken des Verlassen Buttons im Hauptmenü wird man noch einmal über ein Pop-Up gefragt, um man sich sicher ist, dass das Spiel beendet werden soll.</w:t>
+        <w:t>Im Spiel selbst gibt es die Optionen „Move“, „Lose“ und „Win“. Hierbei ist „Win“</w:t>
+      </w:r>
+      <w:r>
+        <w:t xml:space="preserve"> das G</w:t>
+      </w:r>
+      <w:r>
+        <w:t>ewinnen des Spiels also das Erreichen des Ziels</w:t>
+      </w:r>
+      <w:r>
+        <w:t>. man wird anschliessend zum „Win“ Menü weitergeleitet</w:t>
+      </w:r>
+      <w:r>
+        <w:t xml:space="preserve">. „Lose“ bedeutet, dass man das Spiel verloren hat und zum „Loss“ Bildschrim weitergeleitet wird. </w:t>
+      </w:r>
+      <w:r>
+        <w:t>Und mit „Move“ wird der Charakter bewegt.</w:t>
       </w:r>
     </w:p>
     <w:p>
@@ -30444,12 +30413,24 @@
     </w:p>
     <w:p>
       <w:pPr>
+        <w:pStyle w:val="berschrift4"/>
+        <w:ind w:left="-5"/>
+      </w:pPr>
+      <w:r>
+        <w:t xml:space="preserve"> </w:t>
+      </w:r>
+      <w:r>
+        <w:t>7.1.6 Select Mode</w:t>
+      </w:r>
+    </w:p>
+    <w:p>
+      <w:pPr>
         <w:spacing w:after="62" w:line="259" w:lineRule="auto"/>
         <w:ind w:left="0" w:firstLine="0"/>
         <w:jc w:val="left"/>
       </w:pPr>
       <w:r>
-        <w:t xml:space="preserve"> </w:t>
+        <w:t>Hier wird der gewünschte Modus ausgewählt. Die beiden Optionen sind „Play“ und „Create“. Bei Play wird vom Spieler die Spielewelt ausgewählt, in welcher er spielen möchte und dann wird das Spiel gestartet. Bei „Create“ wird der User zum „Create Scene“ Menü weitergeleitet.</w:t>
       </w:r>
     </w:p>
     <w:p>
@@ -30474,12 +30455,47 @@
     </w:p>
     <w:p>
       <w:pPr>
+        <w:pStyle w:val="berschrift4"/>
+        <w:ind w:left="-5"/>
+      </w:pPr>
+      <w:r>
+        <w:lastRenderedPageBreak/>
+        <w:t>7.1.7 Win</w:t>
+      </w:r>
+    </w:p>
+    <w:p>
+      <w:pPr>
+        <w:spacing w:after="18"/>
+        <w:ind w:left="-15" w:firstLine="0"/>
+      </w:pPr>
+      <w:r>
+        <w:t xml:space="preserve">Im „Win“ Menü werden dem Spieler folgende Optionen angezeit: „Next“, „Again“, „Exit“ und „Exit to Windows“. Bei „Next“ wird man zur Levelauswahl weitergeleitet und man kann ein anderes Level spielen. Bei „Again“ wird das gerade gespielte Level neu geladen und man startet von Anfang an neu. </w:t>
+      </w:r>
+      <w:r>
+        <w:t>„Exit“ führt den Spieler zum Startmenü zurück. „Exit to Windows“ schliesst die Anwendung ganz.</w:t>
+      </w:r>
+      <w:bookmarkStart w:id="0" w:name="_GoBack"/>
+      <w:bookmarkEnd w:id="0"/>
+    </w:p>
+    <w:p>
+      <w:pPr>
+        <w:spacing w:after="160" w:line="259" w:lineRule="auto"/>
+        <w:ind w:left="0" w:firstLine="0"/>
+        <w:jc w:val="left"/>
+        <w:rPr>
+          <w:b/>
+          <w:i/>
+          <w:color w:val="548DD4"/>
+        </w:rPr>
+      </w:pPr>
+    </w:p>
+    <w:p>
+      <w:pPr>
         <w:spacing w:after="0" w:line="259" w:lineRule="auto"/>
         <w:ind w:left="0" w:firstLine="0"/>
         <w:jc w:val="left"/>
       </w:pPr>
       <w:r>
-        <w:lastRenderedPageBreak/>
         <w:t xml:space="preserve"> </w:t>
       </w:r>
     </w:p>
@@ -32693,6 +32709,7 @@
               <w:rPr>
                 <w:sz w:val="20"/>
               </w:rPr>
+              <w:lastRenderedPageBreak/>
               <w:t xml:space="preserve">Analysierbarkeit </w:t>
             </w:r>
           </w:p>
@@ -33259,7 +33276,6 @@
               <w:rPr>
                 <w:sz w:val="20"/>
               </w:rPr>
-              <w:lastRenderedPageBreak/>
               <w:t xml:space="preserve">Anpassbarkeit </w:t>
             </w:r>
           </w:p>
@@ -33857,7 +33873,6 @@
         <w:ind w:left="-5"/>
       </w:pPr>
       <w:r>
-        <w:lastRenderedPageBreak/>
         <w:t xml:space="preserve">10 Entwicklungsumgebung </w:t>
       </w:r>
     </w:p>
@@ -33991,6 +34006,7 @@
         <w:ind w:left="-5"/>
       </w:pPr>
       <w:r>
+        <w:lastRenderedPageBreak/>
         <w:t xml:space="preserve">Hilfeleistung angeboten oder ein Softwareupdate hochgeladen. Es wird nach der Installation ein „Erste Schritte“ Dialog den neuen Benutzer durch das App führen. Weiteres soll es möglich sein, dass User eine Abstimmung melden können, wenn deren Inhalte in irgendeiner Art anstößig oder illegal sind. </w:t>
       </w:r>
     </w:p>
@@ -34011,7 +34027,6 @@
         <w:ind w:left="-5"/>
       </w:pPr>
       <w:r>
-        <w:lastRenderedPageBreak/>
         <w:t xml:space="preserve">12 Projektplanung </w:t>
       </w:r>
     </w:p>
@@ -34444,6 +34459,7 @@
               <w:jc w:val="left"/>
             </w:pPr>
             <w:r>
+              <w:lastRenderedPageBreak/>
               <w:t xml:space="preserve">Optimierung der UseCases </w:t>
             </w:r>
           </w:p>
@@ -34767,7 +34783,7 @@
         <w:color w:val="7F7F7F"/>
         <w:sz w:val="18"/>
       </w:rPr>
-      <w:t>21</w:t>
+      <w:t>33</w:t>
     </w:r>
     <w:r>
       <w:rPr>

</xml_diff>